<commit_message>
Xong phần lí thuyết
</commit_message>
<xml_diff>
--- a/Tài liệu.docx
+++ b/Tài liệu.docx
@@ -4500,8 +4500,3835 @@
         <w:ind w:right="0"/>
         <w:jc w:val="left"/>
         <w:rPr>
-          <w:sz w:val="40"/>
-          <w:szCs w:val="40"/>
+          <w:b w:val="0"/>
+          <w:bCs w:val="0"/>
+          <w:sz w:val="40"/>
+          <w:szCs w:val="40"/>
+        </w:rPr>
+      </w:pPr>
+      <w:r>
+        <w:rPr>
+          <w:b w:val="0"/>
+          <w:bCs w:val="0"/>
+          <w:noProof w:val="0"/>
+          <w:sz w:val="40"/>
+          <w:szCs w:val="40"/>
+          <w:lang w:val="vi-VN"/>
+        </w:rPr>
+        <w:t xml:space="preserve">Detect </w:t>
+      </w:r>
+      <w:proofErr w:type="spellStart"/>
+      <w:r>
+        <w:rPr>
+          <w:b w:val="0"/>
+          <w:bCs w:val="0"/>
+          <w:noProof w:val="0"/>
+          <w:sz w:val="40"/>
+          <w:szCs w:val="40"/>
+          <w:lang w:val="vi-VN"/>
+        </w:rPr>
+        <w:t>and</w:t>
+      </w:r>
+      <w:proofErr w:type="spellEnd"/>
+      <w:r>
+        <w:rPr>
+          <w:b w:val="0"/>
+          <w:bCs w:val="0"/>
+          <w:noProof w:val="0"/>
+          <w:sz w:val="40"/>
+          <w:szCs w:val="40"/>
+          <w:lang w:val="vi-VN"/>
+        </w:rPr>
+        <w:t xml:space="preserve"> </w:t>
+      </w:r>
+      <w:proofErr w:type="spellStart"/>
+      <w:r>
+        <w:rPr>
+          <w:b w:val="0"/>
+          <w:bCs w:val="0"/>
+          <w:noProof w:val="0"/>
+          <w:sz w:val="40"/>
+          <w:szCs w:val="40"/>
+          <w:lang w:val="vi-VN"/>
+        </w:rPr>
+        <w:t>solve</w:t>
+      </w:r>
+      <w:proofErr w:type="spellEnd"/>
+      <w:r>
+        <w:rPr>
+          <w:b w:val="0"/>
+          <w:bCs w:val="0"/>
+          <w:noProof w:val="0"/>
+          <w:sz w:val="40"/>
+          <w:szCs w:val="40"/>
+          <w:lang w:val="vi-VN"/>
+        </w:rPr>
+        <w:t xml:space="preserve"> </w:t>
+      </w:r>
+      <w:proofErr w:type="spellStart"/>
+      <w:r>
+        <w:rPr>
+          <w:b w:val="0"/>
+          <w:bCs w:val="0"/>
+          <w:noProof w:val="0"/>
+          <w:sz w:val="40"/>
+          <w:szCs w:val="40"/>
+          <w:lang w:val="vi-VN"/>
+        </w:rPr>
+        <w:t>problems</w:t>
+      </w:r>
+      <w:proofErr w:type="spellEnd"/>
+      <w:r>
+        <w:rPr>
+          <w:b w:val="0"/>
+          <w:bCs w:val="0"/>
+          <w:noProof w:val="0"/>
+          <w:sz w:val="40"/>
+          <w:szCs w:val="40"/>
+          <w:lang w:val="vi-VN"/>
+        </w:rPr>
+        <w:t xml:space="preserve"> </w:t>
+      </w:r>
+      <w:proofErr w:type="spellStart"/>
+      <w:r>
+        <w:rPr>
+          <w:b w:val="0"/>
+          <w:bCs w:val="0"/>
+          <w:noProof w:val="0"/>
+          <w:sz w:val="40"/>
+          <w:szCs w:val="40"/>
+          <w:lang w:val="vi-VN"/>
+        </w:rPr>
+        <w:t>of</w:t>
+      </w:r>
+      <w:proofErr w:type="spellEnd"/>
+      <w:r>
+        <w:rPr>
+          <w:b w:val="0"/>
+          <w:bCs w:val="0"/>
+          <w:noProof w:val="0"/>
+          <w:sz w:val="40"/>
+          <w:szCs w:val="40"/>
+          <w:lang w:val="vi-VN"/>
+        </w:rPr>
+        <w:t xml:space="preserve"> </w:t>
+      </w:r>
+      <w:proofErr w:type="spellStart"/>
+      <w:r>
+        <w:rPr>
+          <w:b w:val="0"/>
+          <w:bCs w:val="0"/>
+          <w:noProof w:val="0"/>
+          <w:sz w:val="40"/>
+          <w:szCs w:val="40"/>
+          <w:lang w:val="vi-VN"/>
+        </w:rPr>
+        <w:t>following</w:t>
+      </w:r>
+      <w:proofErr w:type="spellEnd"/>
+      <w:r>
+        <w:rPr>
+          <w:b w:val="0"/>
+          <w:bCs w:val="0"/>
+          <w:noProof w:val="0"/>
+          <w:sz w:val="40"/>
+          <w:szCs w:val="40"/>
+          <w:lang w:val="vi-VN"/>
+        </w:rPr>
+        <w:t xml:space="preserve"> </w:t>
+      </w:r>
+      <w:proofErr w:type="spellStart"/>
+      <w:r>
+        <w:rPr>
+          <w:b w:val="0"/>
+          <w:bCs w:val="0"/>
+          <w:noProof w:val="0"/>
+          <w:sz w:val="40"/>
+          <w:szCs w:val="40"/>
+          <w:lang w:val="vi-VN"/>
+        </w:rPr>
+        <w:t>program</w:t>
+      </w:r>
+      <w:proofErr w:type="spellEnd"/>
+    </w:p>
+    <w:p>
+      <w:pPr>
+        <w:pStyle w:val="ListParagraph"/>
+        <w:numPr>
+          <w:ilvl w:val="2"/>
+          <w:numId w:val="21"/>
+        </w:numPr>
+        <w:bidi w:val="0"/>
+        <w:spacing w:before="0" w:beforeAutospacing="off" w:after="160" w:afterAutospacing="off" w:line="259" w:lineRule="auto"/>
+        <w:ind w:right="0"/>
+        <w:jc w:val="left"/>
+        <w:rPr>
+          <w:b w:val="0"/>
+          <w:bCs w:val="0"/>
+          <w:noProof w:val="0"/>
+          <w:sz w:val="40"/>
+          <w:szCs w:val="40"/>
+          <w:lang w:val="vi-VN"/>
+        </w:rPr>
+      </w:pPr>
+      <w:r>
+        <w:rPr>
+          <w:b w:val="0"/>
+          <w:bCs w:val="0"/>
+          <w:noProof w:val="0"/>
+          <w:sz w:val="40"/>
+          <w:szCs w:val="40"/>
+          <w:lang w:val="vi-VN"/>
+        </w:rPr>
+        <w:t xml:space="preserve">Không </w:t>
+      </w:r>
+      <w:proofErr w:type="spellStart"/>
+      <w:r>
+        <w:rPr>
+          <w:b w:val="0"/>
+          <w:bCs w:val="0"/>
+          <w:noProof w:val="0"/>
+          <w:sz w:val="40"/>
+          <w:szCs w:val="40"/>
+          <w:lang w:val="vi-VN"/>
+        </w:rPr>
+        <w:t>thể</w:t>
+      </w:r>
+      <w:proofErr w:type="spellEnd"/>
+      <w:r>
+        <w:rPr>
+          <w:b w:val="0"/>
+          <w:bCs w:val="0"/>
+          <w:noProof w:val="0"/>
+          <w:sz w:val="40"/>
+          <w:szCs w:val="40"/>
+          <w:lang w:val="vi-VN"/>
+        </w:rPr>
+        <w:t xml:space="preserve"> </w:t>
+      </w:r>
+      <w:proofErr w:type="spellStart"/>
+      <w:r>
+        <w:rPr>
+          <w:b w:val="0"/>
+          <w:bCs w:val="0"/>
+          <w:i w:val="1"/>
+          <w:iCs w:val="1"/>
+          <w:noProof w:val="0"/>
+          <w:sz w:val="40"/>
+          <w:szCs w:val="40"/>
+          <w:lang w:val="vi-VN"/>
+        </w:rPr>
+        <w:t>delete</w:t>
+      </w:r>
+      <w:proofErr w:type="spellEnd"/>
+      <w:r>
+        <w:rPr>
+          <w:b w:val="0"/>
+          <w:bCs w:val="0"/>
+          <w:i w:val="1"/>
+          <w:iCs w:val="1"/>
+          <w:noProof w:val="0"/>
+          <w:sz w:val="40"/>
+          <w:szCs w:val="40"/>
+          <w:lang w:val="vi-VN"/>
+        </w:rPr>
+        <w:t xml:space="preserve"> p</w:t>
+      </w:r>
+      <w:r>
+        <w:rPr>
+          <w:b w:val="0"/>
+          <w:bCs w:val="0"/>
+          <w:noProof w:val="0"/>
+          <w:sz w:val="40"/>
+          <w:szCs w:val="40"/>
+          <w:lang w:val="vi-VN"/>
+        </w:rPr>
+        <w:t xml:space="preserve"> hay </w:t>
+      </w:r>
+      <w:r>
+        <w:rPr>
+          <w:b w:val="0"/>
+          <w:bCs w:val="0"/>
+          <w:i w:val="1"/>
+          <w:iCs w:val="1"/>
+          <w:noProof w:val="0"/>
+          <w:sz w:val="40"/>
+          <w:szCs w:val="40"/>
+          <w:lang w:val="vi-VN"/>
+        </w:rPr>
+        <w:t xml:space="preserve">a </w:t>
+      </w:r>
+      <w:proofErr w:type="spellStart"/>
+      <w:r>
+        <w:rPr>
+          <w:b w:val="0"/>
+          <w:bCs w:val="0"/>
+          <w:i w:val="0"/>
+          <w:iCs w:val="0"/>
+          <w:noProof w:val="0"/>
+          <w:sz w:val="40"/>
+          <w:szCs w:val="40"/>
+          <w:lang w:val="vi-VN"/>
+        </w:rPr>
+        <w:t>vì</w:t>
+      </w:r>
+      <w:proofErr w:type="spellEnd"/>
+      <w:r>
+        <w:rPr>
+          <w:b w:val="0"/>
+          <w:bCs w:val="0"/>
+          <w:i w:val="0"/>
+          <w:iCs w:val="0"/>
+          <w:noProof w:val="0"/>
+          <w:sz w:val="40"/>
+          <w:szCs w:val="40"/>
+          <w:lang w:val="vi-VN"/>
+        </w:rPr>
+        <w:t xml:space="preserve"> khi </w:t>
+      </w:r>
+      <w:proofErr w:type="spellStart"/>
+      <w:r>
+        <w:rPr>
+          <w:b w:val="0"/>
+          <w:bCs w:val="0"/>
+          <w:i w:val="0"/>
+          <w:iCs w:val="0"/>
+          <w:noProof w:val="0"/>
+          <w:sz w:val="40"/>
+          <w:szCs w:val="40"/>
+          <w:lang w:val="vi-VN"/>
+        </w:rPr>
+        <w:t>sử</w:t>
+      </w:r>
+      <w:proofErr w:type="spellEnd"/>
+      <w:r>
+        <w:rPr>
+          <w:b w:val="0"/>
+          <w:bCs w:val="0"/>
+          <w:i w:val="0"/>
+          <w:iCs w:val="0"/>
+          <w:noProof w:val="0"/>
+          <w:sz w:val="40"/>
+          <w:szCs w:val="40"/>
+          <w:lang w:val="vi-VN"/>
+        </w:rPr>
+        <w:t xml:space="preserve"> </w:t>
+      </w:r>
+      <w:proofErr w:type="spellStart"/>
+      <w:r>
+        <w:rPr>
+          <w:b w:val="0"/>
+          <w:bCs w:val="0"/>
+          <w:i w:val="0"/>
+          <w:iCs w:val="0"/>
+          <w:noProof w:val="0"/>
+          <w:sz w:val="40"/>
+          <w:szCs w:val="40"/>
+          <w:lang w:val="vi-VN"/>
+        </w:rPr>
+        <w:t>dụng</w:t>
+      </w:r>
+      <w:proofErr w:type="spellEnd"/>
+      <w:r>
+        <w:rPr>
+          <w:b w:val="0"/>
+          <w:bCs w:val="0"/>
+          <w:i w:val="0"/>
+          <w:iCs w:val="0"/>
+          <w:noProof w:val="0"/>
+          <w:sz w:val="40"/>
+          <w:szCs w:val="40"/>
+          <w:lang w:val="vi-VN"/>
+        </w:rPr>
+        <w:t xml:space="preserve"> </w:t>
+      </w:r>
+      <w:proofErr w:type="spellStart"/>
+      <w:r>
+        <w:rPr>
+          <w:b w:val="0"/>
+          <w:bCs w:val="0"/>
+          <w:i w:val="0"/>
+          <w:iCs w:val="0"/>
+          <w:noProof w:val="0"/>
+          <w:sz w:val="40"/>
+          <w:szCs w:val="40"/>
+          <w:lang w:val="vi-VN"/>
+        </w:rPr>
+        <w:t>toán</w:t>
+      </w:r>
+      <w:proofErr w:type="spellEnd"/>
+      <w:r>
+        <w:rPr>
+          <w:b w:val="0"/>
+          <w:bCs w:val="0"/>
+          <w:i w:val="0"/>
+          <w:iCs w:val="0"/>
+          <w:noProof w:val="0"/>
+          <w:sz w:val="40"/>
+          <w:szCs w:val="40"/>
+          <w:lang w:val="vi-VN"/>
+        </w:rPr>
+        <w:t xml:space="preserve"> </w:t>
+      </w:r>
+      <w:proofErr w:type="spellStart"/>
+      <w:r>
+        <w:rPr>
+          <w:b w:val="0"/>
+          <w:bCs w:val="0"/>
+          <w:i w:val="0"/>
+          <w:iCs w:val="0"/>
+          <w:noProof w:val="0"/>
+          <w:sz w:val="40"/>
+          <w:szCs w:val="40"/>
+          <w:lang w:val="vi-VN"/>
+        </w:rPr>
+        <w:t>tử</w:t>
+      </w:r>
+      <w:proofErr w:type="spellEnd"/>
+      <w:r>
+        <w:rPr>
+          <w:b w:val="0"/>
+          <w:bCs w:val="0"/>
+          <w:i w:val="0"/>
+          <w:iCs w:val="0"/>
+          <w:noProof w:val="0"/>
+          <w:sz w:val="40"/>
+          <w:szCs w:val="40"/>
+          <w:lang w:val="vi-VN"/>
+        </w:rPr>
+        <w:t xml:space="preserve"> </w:t>
+      </w:r>
+      <w:proofErr w:type="spellStart"/>
+      <w:r>
+        <w:rPr>
+          <w:b w:val="0"/>
+          <w:bCs w:val="0"/>
+          <w:i w:val="0"/>
+          <w:iCs w:val="0"/>
+          <w:noProof w:val="0"/>
+          <w:sz w:val="40"/>
+          <w:szCs w:val="40"/>
+          <w:lang w:val="vi-VN"/>
+        </w:rPr>
+        <w:t>new</w:t>
+      </w:r>
+      <w:proofErr w:type="spellEnd"/>
+      <w:r>
+        <w:rPr>
+          <w:b w:val="0"/>
+          <w:bCs w:val="0"/>
+          <w:i w:val="0"/>
+          <w:iCs w:val="0"/>
+          <w:noProof w:val="0"/>
+          <w:sz w:val="40"/>
+          <w:szCs w:val="40"/>
+          <w:lang w:val="vi-VN"/>
+        </w:rPr>
+        <w:t xml:space="preserve"> </w:t>
+      </w:r>
+      <w:proofErr w:type="spellStart"/>
+      <w:r>
+        <w:rPr>
+          <w:b w:val="0"/>
+          <w:bCs w:val="0"/>
+          <w:i w:val="0"/>
+          <w:iCs w:val="0"/>
+          <w:noProof w:val="0"/>
+          <w:sz w:val="40"/>
+          <w:szCs w:val="40"/>
+          <w:lang w:val="vi-VN"/>
+        </w:rPr>
+        <w:t>hệ</w:t>
+      </w:r>
+      <w:proofErr w:type="spellEnd"/>
+      <w:r>
+        <w:rPr>
+          <w:b w:val="0"/>
+          <w:bCs w:val="0"/>
+          <w:i w:val="0"/>
+          <w:iCs w:val="0"/>
+          <w:noProof w:val="0"/>
+          <w:sz w:val="40"/>
+          <w:szCs w:val="40"/>
+          <w:lang w:val="vi-VN"/>
+        </w:rPr>
+        <w:t xml:space="preserve"> </w:t>
+      </w:r>
+      <w:proofErr w:type="spellStart"/>
+      <w:r>
+        <w:rPr>
+          <w:b w:val="0"/>
+          <w:bCs w:val="0"/>
+          <w:i w:val="0"/>
+          <w:iCs w:val="0"/>
+          <w:noProof w:val="0"/>
+          <w:sz w:val="40"/>
+          <w:szCs w:val="40"/>
+          <w:lang w:val="vi-VN"/>
+        </w:rPr>
+        <w:t>điều</w:t>
+      </w:r>
+      <w:proofErr w:type="spellEnd"/>
+      <w:r>
+        <w:rPr>
+          <w:b w:val="0"/>
+          <w:bCs w:val="0"/>
+          <w:i w:val="0"/>
+          <w:iCs w:val="0"/>
+          <w:noProof w:val="0"/>
+          <w:sz w:val="40"/>
+          <w:szCs w:val="40"/>
+          <w:lang w:val="vi-VN"/>
+        </w:rPr>
+        <w:t xml:space="preserve"> </w:t>
+      </w:r>
+      <w:proofErr w:type="spellStart"/>
+      <w:r>
+        <w:rPr>
+          <w:b w:val="0"/>
+          <w:bCs w:val="0"/>
+          <w:i w:val="0"/>
+          <w:iCs w:val="0"/>
+          <w:noProof w:val="0"/>
+          <w:sz w:val="40"/>
+          <w:szCs w:val="40"/>
+          <w:lang w:val="vi-VN"/>
+        </w:rPr>
+        <w:t>hành</w:t>
+      </w:r>
+      <w:proofErr w:type="spellEnd"/>
+      <w:r>
+        <w:rPr>
+          <w:b w:val="0"/>
+          <w:bCs w:val="0"/>
+          <w:i w:val="0"/>
+          <w:iCs w:val="0"/>
+          <w:noProof w:val="0"/>
+          <w:sz w:val="40"/>
+          <w:szCs w:val="40"/>
+          <w:lang w:val="vi-VN"/>
+        </w:rPr>
+        <w:t xml:space="preserve"> </w:t>
+      </w:r>
+      <w:proofErr w:type="spellStart"/>
+      <w:r>
+        <w:rPr>
+          <w:b w:val="0"/>
+          <w:bCs w:val="0"/>
+          <w:i w:val="0"/>
+          <w:iCs w:val="0"/>
+          <w:noProof w:val="0"/>
+          <w:sz w:val="40"/>
+          <w:szCs w:val="40"/>
+          <w:lang w:val="vi-VN"/>
+        </w:rPr>
+        <w:t>sẽ</w:t>
+      </w:r>
+      <w:proofErr w:type="spellEnd"/>
+      <w:r>
+        <w:rPr>
+          <w:b w:val="0"/>
+          <w:bCs w:val="0"/>
+          <w:i w:val="0"/>
+          <w:iCs w:val="0"/>
+          <w:noProof w:val="0"/>
+          <w:sz w:val="40"/>
+          <w:szCs w:val="40"/>
+          <w:lang w:val="vi-VN"/>
+        </w:rPr>
+        <w:t xml:space="preserve"> phân </w:t>
+      </w:r>
+      <w:proofErr w:type="spellStart"/>
+      <w:r>
+        <w:rPr>
+          <w:b w:val="0"/>
+          <w:bCs w:val="0"/>
+          <w:i w:val="0"/>
+          <w:iCs w:val="0"/>
+          <w:noProof w:val="0"/>
+          <w:sz w:val="40"/>
+          <w:szCs w:val="40"/>
+          <w:lang w:val="vi-VN"/>
+        </w:rPr>
+        <w:t>bổ</w:t>
+      </w:r>
+      <w:proofErr w:type="spellEnd"/>
+      <w:r>
+        <w:rPr>
+          <w:b w:val="0"/>
+          <w:bCs w:val="0"/>
+          <w:i w:val="0"/>
+          <w:iCs w:val="0"/>
+          <w:noProof w:val="0"/>
+          <w:sz w:val="40"/>
+          <w:szCs w:val="40"/>
+          <w:lang w:val="vi-VN"/>
+        </w:rPr>
+        <w:t xml:space="preserve"> </w:t>
+      </w:r>
+      <w:proofErr w:type="spellStart"/>
+      <w:r>
+        <w:rPr>
+          <w:b w:val="0"/>
+          <w:bCs w:val="0"/>
+          <w:i w:val="0"/>
+          <w:iCs w:val="0"/>
+          <w:noProof w:val="0"/>
+          <w:sz w:val="40"/>
+          <w:szCs w:val="40"/>
+          <w:lang w:val="vi-VN"/>
+        </w:rPr>
+        <w:t>một</w:t>
+      </w:r>
+      <w:proofErr w:type="spellEnd"/>
+      <w:r>
+        <w:rPr>
+          <w:b w:val="0"/>
+          <w:bCs w:val="0"/>
+          <w:i w:val="0"/>
+          <w:iCs w:val="0"/>
+          <w:noProof w:val="0"/>
+          <w:sz w:val="40"/>
+          <w:szCs w:val="40"/>
+          <w:lang w:val="vi-VN"/>
+        </w:rPr>
+        <w:t xml:space="preserve"> </w:t>
+      </w:r>
+      <w:proofErr w:type="spellStart"/>
+      <w:r>
+        <w:rPr>
+          <w:b w:val="0"/>
+          <w:bCs w:val="0"/>
+          <w:i w:val="0"/>
+          <w:iCs w:val="0"/>
+          <w:noProof w:val="0"/>
+          <w:sz w:val="40"/>
+          <w:szCs w:val="40"/>
+          <w:lang w:val="vi-VN"/>
+        </w:rPr>
+        <w:t>khối</w:t>
+      </w:r>
+      <w:proofErr w:type="spellEnd"/>
+      <w:r>
+        <w:rPr>
+          <w:b w:val="0"/>
+          <w:bCs w:val="0"/>
+          <w:i w:val="0"/>
+          <w:iCs w:val="0"/>
+          <w:noProof w:val="0"/>
+          <w:sz w:val="40"/>
+          <w:szCs w:val="40"/>
+          <w:lang w:val="vi-VN"/>
+        </w:rPr>
+        <w:t xml:space="preserve"> </w:t>
+      </w:r>
+      <w:proofErr w:type="spellStart"/>
+      <w:r>
+        <w:rPr>
+          <w:b w:val="0"/>
+          <w:bCs w:val="0"/>
+          <w:i w:val="0"/>
+          <w:iCs w:val="0"/>
+          <w:noProof w:val="0"/>
+          <w:sz w:val="40"/>
+          <w:szCs w:val="40"/>
+          <w:lang w:val="vi-VN"/>
+        </w:rPr>
+        <w:t>nhớ</w:t>
+      </w:r>
+      <w:proofErr w:type="spellEnd"/>
+      <w:r>
+        <w:rPr>
+          <w:b w:val="0"/>
+          <w:bCs w:val="0"/>
+          <w:i w:val="0"/>
+          <w:iCs w:val="0"/>
+          <w:noProof w:val="0"/>
+          <w:sz w:val="40"/>
+          <w:szCs w:val="40"/>
+          <w:lang w:val="vi-VN"/>
+        </w:rPr>
+        <w:t xml:space="preserve"> </w:t>
+      </w:r>
+      <w:proofErr w:type="spellStart"/>
+      <w:r>
+        <w:rPr>
+          <w:b w:val="0"/>
+          <w:bCs w:val="0"/>
+          <w:i w:val="0"/>
+          <w:iCs w:val="0"/>
+          <w:noProof w:val="0"/>
+          <w:sz w:val="40"/>
+          <w:szCs w:val="40"/>
+          <w:lang w:val="vi-VN"/>
+        </w:rPr>
+        <w:t>và</w:t>
+      </w:r>
+      <w:proofErr w:type="spellEnd"/>
+      <w:r>
+        <w:rPr>
+          <w:b w:val="0"/>
+          <w:bCs w:val="0"/>
+          <w:i w:val="0"/>
+          <w:iCs w:val="0"/>
+          <w:noProof w:val="0"/>
+          <w:sz w:val="40"/>
+          <w:szCs w:val="40"/>
+          <w:lang w:val="vi-VN"/>
+        </w:rPr>
+        <w:t xml:space="preserve"> </w:t>
+      </w:r>
+      <w:proofErr w:type="spellStart"/>
+      <w:r>
+        <w:rPr>
+          <w:b w:val="0"/>
+          <w:bCs w:val="0"/>
+          <w:i w:val="0"/>
+          <w:iCs w:val="0"/>
+          <w:noProof w:val="0"/>
+          <w:sz w:val="40"/>
+          <w:szCs w:val="40"/>
+          <w:lang w:val="vi-VN"/>
+        </w:rPr>
+        <w:t>khối</w:t>
+      </w:r>
+      <w:proofErr w:type="spellEnd"/>
+      <w:r>
+        <w:rPr>
+          <w:b w:val="0"/>
+          <w:bCs w:val="0"/>
+          <w:i w:val="0"/>
+          <w:iCs w:val="0"/>
+          <w:noProof w:val="0"/>
+          <w:sz w:val="40"/>
+          <w:szCs w:val="40"/>
+          <w:lang w:val="vi-VN"/>
+        </w:rPr>
+        <w:t xml:space="preserve"> </w:t>
+      </w:r>
+      <w:proofErr w:type="spellStart"/>
+      <w:r>
+        <w:rPr>
+          <w:b w:val="0"/>
+          <w:bCs w:val="0"/>
+          <w:i w:val="0"/>
+          <w:iCs w:val="0"/>
+          <w:noProof w:val="0"/>
+          <w:sz w:val="40"/>
+          <w:szCs w:val="40"/>
+          <w:lang w:val="vi-VN"/>
+        </w:rPr>
+        <w:t>nhớ</w:t>
+      </w:r>
+      <w:proofErr w:type="spellEnd"/>
+      <w:r>
+        <w:rPr>
+          <w:b w:val="0"/>
+          <w:bCs w:val="0"/>
+          <w:i w:val="0"/>
+          <w:iCs w:val="0"/>
+          <w:noProof w:val="0"/>
+          <w:sz w:val="40"/>
+          <w:szCs w:val="40"/>
+          <w:lang w:val="vi-VN"/>
+        </w:rPr>
+        <w:t xml:space="preserve"> </w:t>
+      </w:r>
+      <w:proofErr w:type="spellStart"/>
+      <w:r>
+        <w:rPr>
+          <w:b w:val="0"/>
+          <w:bCs w:val="0"/>
+          <w:i w:val="0"/>
+          <w:iCs w:val="0"/>
+          <w:noProof w:val="0"/>
+          <w:sz w:val="40"/>
+          <w:szCs w:val="40"/>
+          <w:lang w:val="vi-VN"/>
+        </w:rPr>
+        <w:t>sẽ</w:t>
+      </w:r>
+      <w:proofErr w:type="spellEnd"/>
+      <w:r>
+        <w:rPr>
+          <w:b w:val="0"/>
+          <w:bCs w:val="0"/>
+          <w:i w:val="0"/>
+          <w:iCs w:val="0"/>
+          <w:noProof w:val="0"/>
+          <w:sz w:val="40"/>
+          <w:szCs w:val="40"/>
+          <w:lang w:val="vi-VN"/>
+        </w:rPr>
+        <w:t xml:space="preserve"> </w:t>
+      </w:r>
+      <w:proofErr w:type="spellStart"/>
+      <w:r>
+        <w:rPr>
+          <w:b w:val="0"/>
+          <w:bCs w:val="0"/>
+          <w:i w:val="0"/>
+          <w:iCs w:val="0"/>
+          <w:noProof w:val="0"/>
+          <w:sz w:val="40"/>
+          <w:szCs w:val="40"/>
+          <w:lang w:val="vi-VN"/>
+        </w:rPr>
+        <w:t>chứa</w:t>
+      </w:r>
+      <w:proofErr w:type="spellEnd"/>
+      <w:r>
+        <w:rPr>
+          <w:b w:val="0"/>
+          <w:bCs w:val="0"/>
+          <w:i w:val="0"/>
+          <w:iCs w:val="0"/>
+          <w:noProof w:val="0"/>
+          <w:sz w:val="40"/>
+          <w:szCs w:val="40"/>
+          <w:lang w:val="vi-VN"/>
+        </w:rPr>
+        <w:t xml:space="preserve"> </w:t>
+      </w:r>
+      <w:proofErr w:type="spellStart"/>
+      <w:r>
+        <w:rPr>
+          <w:b w:val="0"/>
+          <w:bCs w:val="0"/>
+          <w:i w:val="0"/>
+          <w:iCs w:val="0"/>
+          <w:noProof w:val="0"/>
+          <w:sz w:val="40"/>
+          <w:szCs w:val="40"/>
+          <w:lang w:val="vi-VN"/>
+        </w:rPr>
+        <w:t>một</w:t>
+      </w:r>
+      <w:proofErr w:type="spellEnd"/>
+      <w:r>
+        <w:rPr>
+          <w:b w:val="0"/>
+          <w:bCs w:val="0"/>
+          <w:i w:val="0"/>
+          <w:iCs w:val="0"/>
+          <w:noProof w:val="0"/>
+          <w:sz w:val="40"/>
+          <w:szCs w:val="40"/>
+          <w:lang w:val="vi-VN"/>
+        </w:rPr>
+        <w:t xml:space="preserve"> </w:t>
+      </w:r>
+      <w:proofErr w:type="spellStart"/>
+      <w:r>
+        <w:rPr>
+          <w:b w:val="0"/>
+          <w:bCs w:val="0"/>
+          <w:i w:val="0"/>
+          <w:iCs w:val="0"/>
+          <w:noProof w:val="0"/>
+          <w:sz w:val="40"/>
+          <w:szCs w:val="40"/>
+          <w:lang w:val="vi-VN"/>
+        </w:rPr>
+        <w:t>số</w:t>
+      </w:r>
+      <w:proofErr w:type="spellEnd"/>
+      <w:r>
+        <w:rPr>
+          <w:b w:val="0"/>
+          <w:bCs w:val="0"/>
+          <w:i w:val="0"/>
+          <w:iCs w:val="0"/>
+          <w:noProof w:val="0"/>
+          <w:sz w:val="40"/>
+          <w:szCs w:val="40"/>
+          <w:lang w:val="vi-VN"/>
+        </w:rPr>
+        <w:t xml:space="preserve"> thông tin </w:t>
+      </w:r>
+      <w:proofErr w:type="spellStart"/>
+      <w:r>
+        <w:rPr>
+          <w:b w:val="0"/>
+          <w:bCs w:val="0"/>
+          <w:i w:val="0"/>
+          <w:iCs w:val="0"/>
+          <w:noProof w:val="0"/>
+          <w:sz w:val="40"/>
+          <w:szCs w:val="40"/>
+          <w:lang w:val="vi-VN"/>
+        </w:rPr>
+        <w:t>tính</w:t>
+      </w:r>
+      <w:proofErr w:type="spellEnd"/>
+      <w:r>
+        <w:rPr>
+          <w:b w:val="0"/>
+          <w:bCs w:val="0"/>
+          <w:i w:val="0"/>
+          <w:iCs w:val="0"/>
+          <w:noProof w:val="0"/>
+          <w:sz w:val="40"/>
+          <w:szCs w:val="40"/>
+          <w:lang w:val="vi-VN"/>
+        </w:rPr>
+        <w:t xml:space="preserve"> </w:t>
+      </w:r>
+      <w:proofErr w:type="spellStart"/>
+      <w:r>
+        <w:rPr>
+          <w:b w:val="0"/>
+          <w:bCs w:val="0"/>
+          <w:i w:val="0"/>
+          <w:iCs w:val="0"/>
+          <w:noProof w:val="0"/>
+          <w:sz w:val="40"/>
+          <w:szCs w:val="40"/>
+          <w:lang w:val="vi-VN"/>
+        </w:rPr>
+        <w:t>toán</w:t>
+      </w:r>
+      <w:proofErr w:type="spellEnd"/>
+      <w:r>
+        <w:rPr>
+          <w:b w:val="0"/>
+          <w:bCs w:val="0"/>
+          <w:i w:val="0"/>
+          <w:iCs w:val="0"/>
+          <w:noProof w:val="0"/>
+          <w:sz w:val="40"/>
+          <w:szCs w:val="40"/>
+          <w:lang w:val="vi-VN"/>
+        </w:rPr>
+        <w:t xml:space="preserve"> </w:t>
+      </w:r>
+      <w:proofErr w:type="spellStart"/>
+      <w:r>
+        <w:rPr>
+          <w:b w:val="0"/>
+          <w:bCs w:val="0"/>
+          <w:i w:val="0"/>
+          <w:iCs w:val="0"/>
+          <w:noProof w:val="0"/>
+          <w:sz w:val="40"/>
+          <w:szCs w:val="40"/>
+          <w:lang w:val="vi-VN"/>
+        </w:rPr>
+        <w:t>để</w:t>
+      </w:r>
+      <w:proofErr w:type="spellEnd"/>
+      <w:r>
+        <w:rPr>
+          <w:b w:val="0"/>
+          <w:bCs w:val="0"/>
+          <w:i w:val="0"/>
+          <w:iCs w:val="0"/>
+          <w:noProof w:val="0"/>
+          <w:sz w:val="40"/>
+          <w:szCs w:val="40"/>
+          <w:lang w:val="vi-VN"/>
+        </w:rPr>
+        <w:t xml:space="preserve"> khi </w:t>
+      </w:r>
+      <w:proofErr w:type="spellStart"/>
+      <w:r>
+        <w:rPr>
+          <w:b w:val="0"/>
+          <w:bCs w:val="0"/>
+          <w:i w:val="0"/>
+          <w:iCs w:val="0"/>
+          <w:noProof w:val="0"/>
+          <w:sz w:val="40"/>
+          <w:szCs w:val="40"/>
+          <w:lang w:val="vi-VN"/>
+        </w:rPr>
+        <w:t>giải</w:t>
+      </w:r>
+      <w:proofErr w:type="spellEnd"/>
+      <w:r>
+        <w:rPr>
+          <w:b w:val="0"/>
+          <w:bCs w:val="0"/>
+          <w:i w:val="0"/>
+          <w:iCs w:val="0"/>
+          <w:noProof w:val="0"/>
+          <w:sz w:val="40"/>
+          <w:szCs w:val="40"/>
+          <w:lang w:val="vi-VN"/>
+        </w:rPr>
+        <w:t xml:space="preserve"> </w:t>
+      </w:r>
+      <w:proofErr w:type="spellStart"/>
+      <w:r>
+        <w:rPr>
+          <w:b w:val="0"/>
+          <w:bCs w:val="0"/>
+          <w:i w:val="0"/>
+          <w:iCs w:val="0"/>
+          <w:noProof w:val="0"/>
+          <w:sz w:val="40"/>
+          <w:szCs w:val="40"/>
+          <w:lang w:val="vi-VN"/>
+        </w:rPr>
+        <w:t>phóng</w:t>
+      </w:r>
+      <w:proofErr w:type="spellEnd"/>
+      <w:r>
+        <w:rPr>
+          <w:b w:val="0"/>
+          <w:bCs w:val="0"/>
+          <w:i w:val="0"/>
+          <w:iCs w:val="0"/>
+          <w:noProof w:val="0"/>
+          <w:sz w:val="40"/>
+          <w:szCs w:val="40"/>
+          <w:lang w:val="vi-VN"/>
+        </w:rPr>
+        <w:t xml:space="preserve"> </w:t>
+      </w:r>
+      <w:proofErr w:type="spellStart"/>
+      <w:r>
+        <w:rPr>
+          <w:b w:val="0"/>
+          <w:bCs w:val="0"/>
+          <w:i w:val="0"/>
+          <w:iCs w:val="0"/>
+          <w:noProof w:val="0"/>
+          <w:sz w:val="40"/>
+          <w:szCs w:val="40"/>
+          <w:lang w:val="vi-VN"/>
+        </w:rPr>
+        <w:t>nó</w:t>
+      </w:r>
+      <w:proofErr w:type="spellEnd"/>
+      <w:r>
+        <w:rPr>
+          <w:b w:val="0"/>
+          <w:bCs w:val="0"/>
+          <w:i w:val="0"/>
+          <w:iCs w:val="0"/>
+          <w:noProof w:val="0"/>
+          <w:sz w:val="40"/>
+          <w:szCs w:val="40"/>
+          <w:lang w:val="vi-VN"/>
+        </w:rPr>
+        <w:t xml:space="preserve"> </w:t>
+      </w:r>
+      <w:proofErr w:type="spellStart"/>
+      <w:r>
+        <w:rPr>
+          <w:b w:val="0"/>
+          <w:bCs w:val="0"/>
+          <w:i w:val="0"/>
+          <w:iCs w:val="0"/>
+          <w:noProof w:val="0"/>
+          <w:sz w:val="40"/>
+          <w:szCs w:val="40"/>
+          <w:lang w:val="vi-VN"/>
+        </w:rPr>
+        <w:t>dễ</w:t>
+      </w:r>
+      <w:proofErr w:type="spellEnd"/>
+      <w:r>
+        <w:rPr>
+          <w:b w:val="0"/>
+          <w:bCs w:val="0"/>
+          <w:i w:val="0"/>
+          <w:iCs w:val="0"/>
+          <w:noProof w:val="0"/>
+          <w:sz w:val="40"/>
+          <w:szCs w:val="40"/>
+          <w:lang w:val="vi-VN"/>
+        </w:rPr>
+        <w:t xml:space="preserve"> </w:t>
+      </w:r>
+      <w:proofErr w:type="spellStart"/>
+      <w:r>
+        <w:rPr>
+          <w:b w:val="0"/>
+          <w:bCs w:val="0"/>
+          <w:i w:val="0"/>
+          <w:iCs w:val="0"/>
+          <w:noProof w:val="0"/>
+          <w:sz w:val="40"/>
+          <w:szCs w:val="40"/>
+          <w:lang w:val="vi-VN"/>
+        </w:rPr>
+        <w:t>dàng</w:t>
+      </w:r>
+      <w:proofErr w:type="spellEnd"/>
+      <w:r>
+        <w:rPr>
+          <w:b w:val="0"/>
+          <w:bCs w:val="0"/>
+          <w:i w:val="0"/>
+          <w:iCs w:val="0"/>
+          <w:noProof w:val="0"/>
+          <w:sz w:val="40"/>
+          <w:szCs w:val="40"/>
+          <w:lang w:val="vi-VN"/>
+        </w:rPr>
+        <w:t xml:space="preserve"> đưa </w:t>
+      </w:r>
+      <w:proofErr w:type="spellStart"/>
+      <w:r>
+        <w:rPr>
+          <w:b w:val="0"/>
+          <w:bCs w:val="0"/>
+          <w:i w:val="0"/>
+          <w:iCs w:val="0"/>
+          <w:noProof w:val="0"/>
+          <w:sz w:val="40"/>
+          <w:szCs w:val="40"/>
+          <w:lang w:val="vi-VN"/>
+        </w:rPr>
+        <w:t>trở</w:t>
+      </w:r>
+      <w:proofErr w:type="spellEnd"/>
+      <w:r>
+        <w:rPr>
+          <w:b w:val="0"/>
+          <w:bCs w:val="0"/>
+          <w:i w:val="0"/>
+          <w:iCs w:val="0"/>
+          <w:noProof w:val="0"/>
+          <w:sz w:val="40"/>
+          <w:szCs w:val="40"/>
+          <w:lang w:val="vi-VN"/>
+        </w:rPr>
+        <w:t xml:space="preserve"> </w:t>
+      </w:r>
+      <w:proofErr w:type="spellStart"/>
+      <w:r>
+        <w:rPr>
+          <w:b w:val="0"/>
+          <w:bCs w:val="0"/>
+          <w:i w:val="0"/>
+          <w:iCs w:val="0"/>
+          <w:noProof w:val="0"/>
+          <w:sz w:val="40"/>
+          <w:szCs w:val="40"/>
+          <w:lang w:val="vi-VN"/>
+        </w:rPr>
+        <w:t>lại</w:t>
+      </w:r>
+      <w:proofErr w:type="spellEnd"/>
+      <w:r>
+        <w:rPr>
+          <w:b w:val="0"/>
+          <w:bCs w:val="0"/>
+          <w:i w:val="0"/>
+          <w:iCs w:val="0"/>
+          <w:noProof w:val="0"/>
+          <w:sz w:val="40"/>
+          <w:szCs w:val="40"/>
+          <w:lang w:val="vi-VN"/>
+        </w:rPr>
+        <w:t xml:space="preserve"> </w:t>
+      </w:r>
+      <w:proofErr w:type="spellStart"/>
+      <w:r>
+        <w:rPr>
+          <w:b w:val="0"/>
+          <w:bCs w:val="0"/>
+          <w:i w:val="0"/>
+          <w:iCs w:val="0"/>
+          <w:noProof w:val="0"/>
+          <w:sz w:val="40"/>
+          <w:szCs w:val="40"/>
+          <w:lang w:val="vi-VN"/>
+        </w:rPr>
+        <w:t>vào</w:t>
+      </w:r>
+      <w:proofErr w:type="spellEnd"/>
+      <w:r>
+        <w:rPr>
+          <w:b w:val="0"/>
+          <w:bCs w:val="0"/>
+          <w:i w:val="0"/>
+          <w:iCs w:val="0"/>
+          <w:noProof w:val="0"/>
+          <w:sz w:val="40"/>
+          <w:szCs w:val="40"/>
+          <w:lang w:val="vi-VN"/>
+        </w:rPr>
+        <w:t xml:space="preserve"> </w:t>
+      </w:r>
+      <w:proofErr w:type="spellStart"/>
+      <w:r>
+        <w:rPr>
+          <w:b w:val="0"/>
+          <w:bCs w:val="0"/>
+          <w:i w:val="0"/>
+          <w:iCs w:val="0"/>
+          <w:noProof w:val="0"/>
+          <w:sz w:val="40"/>
+          <w:szCs w:val="40"/>
+          <w:lang w:val="vi-VN"/>
+        </w:rPr>
+        <w:t>khối</w:t>
+      </w:r>
+      <w:proofErr w:type="spellEnd"/>
+      <w:r>
+        <w:rPr>
+          <w:b w:val="0"/>
+          <w:bCs w:val="0"/>
+          <w:i w:val="0"/>
+          <w:iCs w:val="0"/>
+          <w:noProof w:val="0"/>
+          <w:sz w:val="40"/>
+          <w:szCs w:val="40"/>
+          <w:lang w:val="vi-VN"/>
+        </w:rPr>
+        <w:t xml:space="preserve"> </w:t>
+      </w:r>
+      <w:proofErr w:type="spellStart"/>
+      <w:r>
+        <w:rPr>
+          <w:b w:val="0"/>
+          <w:bCs w:val="0"/>
+          <w:i w:val="0"/>
+          <w:iCs w:val="0"/>
+          <w:noProof w:val="0"/>
+          <w:sz w:val="40"/>
+          <w:szCs w:val="40"/>
+          <w:lang w:val="vi-VN"/>
+        </w:rPr>
+        <w:t>giải</w:t>
+      </w:r>
+      <w:proofErr w:type="spellEnd"/>
+      <w:r>
+        <w:rPr>
+          <w:b w:val="0"/>
+          <w:bCs w:val="0"/>
+          <w:i w:val="0"/>
+          <w:iCs w:val="0"/>
+          <w:noProof w:val="0"/>
+          <w:sz w:val="40"/>
+          <w:szCs w:val="40"/>
+          <w:lang w:val="vi-VN"/>
+        </w:rPr>
+        <w:t xml:space="preserve"> </w:t>
+      </w:r>
+      <w:proofErr w:type="spellStart"/>
+      <w:r>
+        <w:rPr>
+          <w:b w:val="0"/>
+          <w:bCs w:val="0"/>
+          <w:i w:val="0"/>
+          <w:iCs w:val="0"/>
+          <w:noProof w:val="0"/>
+          <w:sz w:val="40"/>
+          <w:szCs w:val="40"/>
+          <w:lang w:val="vi-VN"/>
+        </w:rPr>
+        <w:t>phóng</w:t>
+      </w:r>
+      <w:proofErr w:type="spellEnd"/>
+      <w:r>
+        <w:rPr>
+          <w:b w:val="0"/>
+          <w:bCs w:val="0"/>
+          <w:i w:val="0"/>
+          <w:iCs w:val="0"/>
+          <w:noProof w:val="0"/>
+          <w:sz w:val="40"/>
+          <w:szCs w:val="40"/>
+          <w:lang w:val="vi-VN"/>
+        </w:rPr>
+        <w:t xml:space="preserve">. </w:t>
+      </w:r>
+      <w:proofErr w:type="spellStart"/>
+      <w:r>
+        <w:rPr>
+          <w:b w:val="0"/>
+          <w:bCs w:val="0"/>
+          <w:i w:val="0"/>
+          <w:iCs w:val="0"/>
+          <w:noProof w:val="0"/>
+          <w:sz w:val="40"/>
+          <w:szCs w:val="40"/>
+          <w:lang w:val="vi-VN"/>
+        </w:rPr>
+        <w:t>Vì</w:t>
+      </w:r>
+      <w:proofErr w:type="spellEnd"/>
+      <w:r>
+        <w:rPr>
+          <w:b w:val="0"/>
+          <w:bCs w:val="0"/>
+          <w:i w:val="0"/>
+          <w:iCs w:val="0"/>
+          <w:noProof w:val="0"/>
+          <w:sz w:val="40"/>
+          <w:szCs w:val="40"/>
+          <w:lang w:val="vi-VN"/>
+        </w:rPr>
+        <w:t xml:space="preserve"> </w:t>
+      </w:r>
+      <w:proofErr w:type="spellStart"/>
+      <w:r>
+        <w:rPr>
+          <w:b w:val="0"/>
+          <w:bCs w:val="0"/>
+          <w:i w:val="0"/>
+          <w:iCs w:val="0"/>
+          <w:noProof w:val="0"/>
+          <w:sz w:val="40"/>
+          <w:szCs w:val="40"/>
+          <w:lang w:val="vi-VN"/>
+        </w:rPr>
+        <w:t>vậy</w:t>
+      </w:r>
+      <w:proofErr w:type="spellEnd"/>
+      <w:r>
+        <w:rPr>
+          <w:b w:val="0"/>
+          <w:bCs w:val="0"/>
+          <w:i w:val="0"/>
+          <w:iCs w:val="0"/>
+          <w:noProof w:val="0"/>
+          <w:sz w:val="40"/>
+          <w:szCs w:val="40"/>
+          <w:lang w:val="vi-VN"/>
+        </w:rPr>
+        <w:t xml:space="preserve"> khi </w:t>
+      </w:r>
+      <w:proofErr w:type="spellStart"/>
+      <w:r>
+        <w:rPr>
+          <w:b w:val="0"/>
+          <w:bCs w:val="0"/>
+          <w:i w:val="0"/>
+          <w:iCs w:val="0"/>
+          <w:noProof w:val="0"/>
+          <w:sz w:val="40"/>
+          <w:szCs w:val="40"/>
+          <w:lang w:val="vi-VN"/>
+        </w:rPr>
+        <w:t>cố</w:t>
+      </w:r>
+      <w:proofErr w:type="spellEnd"/>
+      <w:r>
+        <w:rPr>
+          <w:b w:val="0"/>
+          <w:bCs w:val="0"/>
+          <w:i w:val="0"/>
+          <w:iCs w:val="0"/>
+          <w:noProof w:val="0"/>
+          <w:sz w:val="40"/>
+          <w:szCs w:val="40"/>
+          <w:lang w:val="vi-VN"/>
+        </w:rPr>
+        <w:t xml:space="preserve"> </w:t>
+      </w:r>
+      <w:proofErr w:type="spellStart"/>
+      <w:r>
+        <w:rPr>
+          <w:b w:val="0"/>
+          <w:bCs w:val="0"/>
+          <w:i w:val="0"/>
+          <w:iCs w:val="0"/>
+          <w:noProof w:val="0"/>
+          <w:sz w:val="40"/>
+          <w:szCs w:val="40"/>
+          <w:lang w:val="vi-VN"/>
+        </w:rPr>
+        <w:t>gắng</w:t>
+      </w:r>
+      <w:proofErr w:type="spellEnd"/>
+      <w:r>
+        <w:rPr>
+          <w:b w:val="0"/>
+          <w:bCs w:val="0"/>
+          <w:i w:val="0"/>
+          <w:iCs w:val="0"/>
+          <w:noProof w:val="0"/>
+          <w:sz w:val="40"/>
+          <w:szCs w:val="40"/>
+          <w:lang w:val="vi-VN"/>
+        </w:rPr>
+        <w:t xml:space="preserve"> </w:t>
+      </w:r>
+      <w:proofErr w:type="spellStart"/>
+      <w:r>
+        <w:rPr>
+          <w:b w:val="0"/>
+          <w:bCs w:val="0"/>
+          <w:i w:val="0"/>
+          <w:iCs w:val="0"/>
+          <w:noProof w:val="0"/>
+          <w:sz w:val="40"/>
+          <w:szCs w:val="40"/>
+          <w:lang w:val="vi-VN"/>
+        </w:rPr>
+        <w:t>giải</w:t>
+      </w:r>
+      <w:proofErr w:type="spellEnd"/>
+      <w:r>
+        <w:rPr>
+          <w:b w:val="0"/>
+          <w:bCs w:val="0"/>
+          <w:i w:val="0"/>
+          <w:iCs w:val="0"/>
+          <w:noProof w:val="0"/>
+          <w:sz w:val="40"/>
+          <w:szCs w:val="40"/>
+          <w:lang w:val="vi-VN"/>
+        </w:rPr>
+        <w:t xml:space="preserve"> </w:t>
+      </w:r>
+      <w:proofErr w:type="spellStart"/>
+      <w:r>
+        <w:rPr>
+          <w:b w:val="0"/>
+          <w:bCs w:val="0"/>
+          <w:i w:val="0"/>
+          <w:iCs w:val="0"/>
+          <w:noProof w:val="0"/>
+          <w:sz w:val="40"/>
+          <w:szCs w:val="40"/>
+          <w:lang w:val="vi-VN"/>
+        </w:rPr>
+        <w:t>phóng</w:t>
+      </w:r>
+      <w:proofErr w:type="spellEnd"/>
+      <w:r>
+        <w:rPr>
+          <w:b w:val="0"/>
+          <w:bCs w:val="0"/>
+          <w:i w:val="0"/>
+          <w:iCs w:val="0"/>
+          <w:noProof w:val="0"/>
+          <w:sz w:val="40"/>
+          <w:szCs w:val="40"/>
+          <w:lang w:val="vi-VN"/>
+        </w:rPr>
+        <w:t xml:space="preserve"> </w:t>
+      </w:r>
+      <w:proofErr w:type="spellStart"/>
+      <w:r>
+        <w:rPr>
+          <w:b w:val="0"/>
+          <w:bCs w:val="0"/>
+          <w:i w:val="0"/>
+          <w:iCs w:val="0"/>
+          <w:noProof w:val="0"/>
+          <w:sz w:val="40"/>
+          <w:szCs w:val="40"/>
+          <w:lang w:val="vi-VN"/>
+        </w:rPr>
+        <w:t>vùng</w:t>
+      </w:r>
+      <w:proofErr w:type="spellEnd"/>
+      <w:r>
+        <w:rPr>
+          <w:b w:val="0"/>
+          <w:bCs w:val="0"/>
+          <w:i w:val="0"/>
+          <w:iCs w:val="0"/>
+          <w:noProof w:val="0"/>
+          <w:sz w:val="40"/>
+          <w:szCs w:val="40"/>
+          <w:lang w:val="vi-VN"/>
+        </w:rPr>
+        <w:t xml:space="preserve"> </w:t>
+      </w:r>
+      <w:proofErr w:type="spellStart"/>
+      <w:r>
+        <w:rPr>
+          <w:b w:val="0"/>
+          <w:bCs w:val="0"/>
+          <w:i w:val="0"/>
+          <w:iCs w:val="0"/>
+          <w:noProof w:val="0"/>
+          <w:sz w:val="40"/>
+          <w:szCs w:val="40"/>
+          <w:lang w:val="vi-VN"/>
+        </w:rPr>
+        <w:t>nhớ</w:t>
+      </w:r>
+      <w:proofErr w:type="spellEnd"/>
+      <w:r>
+        <w:rPr>
+          <w:b w:val="0"/>
+          <w:bCs w:val="0"/>
+          <w:i w:val="0"/>
+          <w:iCs w:val="0"/>
+          <w:noProof w:val="0"/>
+          <w:sz w:val="40"/>
+          <w:szCs w:val="40"/>
+          <w:lang w:val="vi-VN"/>
+        </w:rPr>
+        <w:t xml:space="preserve"> </w:t>
+      </w:r>
+      <w:proofErr w:type="spellStart"/>
+      <w:r>
+        <w:rPr>
+          <w:b w:val="0"/>
+          <w:bCs w:val="0"/>
+          <w:i w:val="0"/>
+          <w:iCs w:val="0"/>
+          <w:noProof w:val="0"/>
+          <w:sz w:val="40"/>
+          <w:szCs w:val="40"/>
+          <w:lang w:val="vi-VN"/>
+        </w:rPr>
+        <w:t>mà</w:t>
+      </w:r>
+      <w:proofErr w:type="spellEnd"/>
+      <w:r>
+        <w:rPr>
+          <w:b w:val="0"/>
+          <w:bCs w:val="0"/>
+          <w:i w:val="0"/>
+          <w:iCs w:val="0"/>
+          <w:noProof w:val="0"/>
+          <w:sz w:val="40"/>
+          <w:szCs w:val="40"/>
+          <w:lang w:val="vi-VN"/>
+        </w:rPr>
+        <w:t xml:space="preserve"> không </w:t>
+      </w:r>
+      <w:proofErr w:type="spellStart"/>
+      <w:r>
+        <w:rPr>
+          <w:b w:val="0"/>
+          <w:bCs w:val="0"/>
+          <w:i w:val="0"/>
+          <w:iCs w:val="0"/>
+          <w:noProof w:val="0"/>
+          <w:sz w:val="40"/>
+          <w:szCs w:val="40"/>
+          <w:lang w:val="vi-VN"/>
+        </w:rPr>
+        <w:t>dùng</w:t>
+      </w:r>
+      <w:proofErr w:type="spellEnd"/>
+      <w:r>
+        <w:rPr>
+          <w:b w:val="0"/>
+          <w:bCs w:val="0"/>
+          <w:i w:val="0"/>
+          <w:iCs w:val="0"/>
+          <w:noProof w:val="0"/>
+          <w:sz w:val="40"/>
+          <w:szCs w:val="40"/>
+          <w:lang w:val="vi-VN"/>
+        </w:rPr>
+        <w:t xml:space="preserve"> </w:t>
+      </w:r>
+      <w:proofErr w:type="spellStart"/>
+      <w:r>
+        <w:rPr>
+          <w:b w:val="0"/>
+          <w:bCs w:val="0"/>
+          <w:i w:val="0"/>
+          <w:iCs w:val="0"/>
+          <w:noProof w:val="0"/>
+          <w:sz w:val="40"/>
+          <w:szCs w:val="40"/>
+          <w:lang w:val="vi-VN"/>
+        </w:rPr>
+        <w:t>new</w:t>
+      </w:r>
+      <w:proofErr w:type="spellEnd"/>
+      <w:r>
+        <w:rPr>
+          <w:b w:val="0"/>
+          <w:bCs w:val="0"/>
+          <w:i w:val="0"/>
+          <w:iCs w:val="0"/>
+          <w:noProof w:val="0"/>
+          <w:sz w:val="40"/>
+          <w:szCs w:val="40"/>
+          <w:lang w:val="vi-VN"/>
+        </w:rPr>
+        <w:t xml:space="preserve"> thông tin tính toán đó </w:t>
+      </w:r>
+      <w:proofErr w:type="spellStart"/>
+      <w:r>
+        <w:rPr>
+          <w:b w:val="0"/>
+          <w:bCs w:val="0"/>
+          <w:i w:val="0"/>
+          <w:iCs w:val="0"/>
+          <w:noProof w:val="0"/>
+          <w:sz w:val="40"/>
+          <w:szCs w:val="40"/>
+          <w:lang w:val="vi-VN"/>
+        </w:rPr>
+        <w:t>sẽ</w:t>
+      </w:r>
+      <w:proofErr w:type="spellEnd"/>
+      <w:r>
+        <w:rPr>
+          <w:b w:val="0"/>
+          <w:bCs w:val="0"/>
+          <w:i w:val="0"/>
+          <w:iCs w:val="0"/>
+          <w:noProof w:val="0"/>
+          <w:sz w:val="40"/>
+          <w:szCs w:val="40"/>
+          <w:lang w:val="vi-VN"/>
+        </w:rPr>
+        <w:t xml:space="preserve"> không </w:t>
+      </w:r>
+      <w:proofErr w:type="spellStart"/>
+      <w:r>
+        <w:rPr>
+          <w:b w:val="0"/>
+          <w:bCs w:val="0"/>
+          <w:i w:val="0"/>
+          <w:iCs w:val="0"/>
+          <w:noProof w:val="0"/>
+          <w:sz w:val="40"/>
+          <w:szCs w:val="40"/>
+          <w:lang w:val="vi-VN"/>
+        </w:rPr>
+        <w:t>có</w:t>
+      </w:r>
+      <w:proofErr w:type="spellEnd"/>
+      <w:r>
+        <w:rPr>
+          <w:b w:val="0"/>
+          <w:bCs w:val="0"/>
+          <w:i w:val="0"/>
+          <w:iCs w:val="0"/>
+          <w:noProof w:val="0"/>
+          <w:sz w:val="40"/>
+          <w:szCs w:val="40"/>
+          <w:lang w:val="vi-VN"/>
+        </w:rPr>
+        <w:t xml:space="preserve"> </w:t>
+      </w:r>
+      <w:proofErr w:type="spellStart"/>
+      <w:r>
+        <w:rPr>
+          <w:b w:val="0"/>
+          <w:bCs w:val="0"/>
+          <w:i w:val="0"/>
+          <w:iCs w:val="0"/>
+          <w:noProof w:val="0"/>
+          <w:sz w:val="40"/>
+          <w:szCs w:val="40"/>
+          <w:lang w:val="vi-VN"/>
+        </w:rPr>
+        <w:t>mà</w:t>
+      </w:r>
+      <w:proofErr w:type="spellEnd"/>
+      <w:r>
+        <w:rPr>
+          <w:b w:val="0"/>
+          <w:bCs w:val="0"/>
+          <w:i w:val="0"/>
+          <w:iCs w:val="0"/>
+          <w:noProof w:val="0"/>
+          <w:sz w:val="40"/>
+          <w:szCs w:val="40"/>
+          <w:lang w:val="vi-VN"/>
+        </w:rPr>
+        <w:t xml:space="preserve"> </w:t>
+      </w:r>
+      <w:proofErr w:type="spellStart"/>
+      <w:r>
+        <w:rPr>
+          <w:b w:val="0"/>
+          <w:bCs w:val="0"/>
+          <w:i w:val="0"/>
+          <w:iCs w:val="0"/>
+          <w:noProof w:val="0"/>
+          <w:sz w:val="40"/>
+          <w:szCs w:val="40"/>
+          <w:lang w:val="vi-VN"/>
+        </w:rPr>
+        <w:t>hệ</w:t>
+      </w:r>
+      <w:proofErr w:type="spellEnd"/>
+      <w:r>
+        <w:rPr>
+          <w:b w:val="0"/>
+          <w:bCs w:val="0"/>
+          <w:i w:val="0"/>
+          <w:iCs w:val="0"/>
+          <w:noProof w:val="0"/>
+          <w:sz w:val="40"/>
+          <w:szCs w:val="40"/>
+          <w:lang w:val="vi-VN"/>
+        </w:rPr>
+        <w:t xml:space="preserve"> </w:t>
+      </w:r>
+      <w:proofErr w:type="spellStart"/>
+      <w:r>
+        <w:rPr>
+          <w:b w:val="0"/>
+          <w:bCs w:val="0"/>
+          <w:i w:val="0"/>
+          <w:iCs w:val="0"/>
+          <w:noProof w:val="0"/>
+          <w:sz w:val="40"/>
+          <w:szCs w:val="40"/>
+          <w:lang w:val="vi-VN"/>
+        </w:rPr>
+        <w:t>thống</w:t>
+      </w:r>
+      <w:proofErr w:type="spellEnd"/>
+      <w:r>
+        <w:rPr>
+          <w:b w:val="0"/>
+          <w:bCs w:val="0"/>
+          <w:i w:val="0"/>
+          <w:iCs w:val="0"/>
+          <w:noProof w:val="0"/>
+          <w:sz w:val="40"/>
+          <w:szCs w:val="40"/>
+          <w:lang w:val="vi-VN"/>
+        </w:rPr>
+        <w:t xml:space="preserve"> </w:t>
+      </w:r>
+      <w:proofErr w:type="spellStart"/>
+      <w:r>
+        <w:rPr>
+          <w:b w:val="0"/>
+          <w:bCs w:val="0"/>
+          <w:i w:val="0"/>
+          <w:iCs w:val="0"/>
+          <w:noProof w:val="0"/>
+          <w:sz w:val="40"/>
+          <w:szCs w:val="40"/>
+          <w:lang w:val="vi-VN"/>
+        </w:rPr>
+        <w:t>vẫn</w:t>
+      </w:r>
+      <w:proofErr w:type="spellEnd"/>
+      <w:r>
+        <w:rPr>
+          <w:b w:val="0"/>
+          <w:bCs w:val="0"/>
+          <w:i w:val="0"/>
+          <w:iCs w:val="0"/>
+          <w:noProof w:val="0"/>
+          <w:sz w:val="40"/>
+          <w:szCs w:val="40"/>
+          <w:lang w:val="vi-VN"/>
+        </w:rPr>
+        <w:t xml:space="preserve"> </w:t>
+      </w:r>
+      <w:proofErr w:type="spellStart"/>
+      <w:r>
+        <w:rPr>
+          <w:b w:val="0"/>
+          <w:bCs w:val="0"/>
+          <w:i w:val="0"/>
+          <w:iCs w:val="0"/>
+          <w:noProof w:val="0"/>
+          <w:sz w:val="40"/>
+          <w:szCs w:val="40"/>
+          <w:lang w:val="vi-VN"/>
+        </w:rPr>
+        <w:t>hoạt</w:t>
+      </w:r>
+      <w:proofErr w:type="spellEnd"/>
+      <w:r>
+        <w:rPr>
+          <w:b w:val="0"/>
+          <w:bCs w:val="0"/>
+          <w:i w:val="0"/>
+          <w:iCs w:val="0"/>
+          <w:noProof w:val="0"/>
+          <w:sz w:val="40"/>
+          <w:szCs w:val="40"/>
+          <w:lang w:val="vi-VN"/>
+        </w:rPr>
+        <w:t xml:space="preserve"> </w:t>
+      </w:r>
+      <w:proofErr w:type="spellStart"/>
+      <w:r>
+        <w:rPr>
+          <w:b w:val="0"/>
+          <w:bCs w:val="0"/>
+          <w:i w:val="0"/>
+          <w:iCs w:val="0"/>
+          <w:noProof w:val="0"/>
+          <w:sz w:val="40"/>
+          <w:szCs w:val="40"/>
+          <w:lang w:val="vi-VN"/>
+        </w:rPr>
+        <w:t>động</w:t>
+      </w:r>
+      <w:proofErr w:type="spellEnd"/>
+      <w:r>
+        <w:rPr>
+          <w:b w:val="0"/>
+          <w:bCs w:val="0"/>
+          <w:i w:val="0"/>
+          <w:iCs w:val="0"/>
+          <w:noProof w:val="0"/>
+          <w:sz w:val="40"/>
+          <w:szCs w:val="40"/>
+          <w:lang w:val="vi-VN"/>
+        </w:rPr>
+        <w:t xml:space="preserve"> như </w:t>
+      </w:r>
+      <w:proofErr w:type="spellStart"/>
+      <w:r>
+        <w:rPr>
+          <w:b w:val="0"/>
+          <w:bCs w:val="0"/>
+          <w:i w:val="0"/>
+          <w:iCs w:val="0"/>
+          <w:noProof w:val="0"/>
+          <w:sz w:val="40"/>
+          <w:szCs w:val="40"/>
+          <w:lang w:val="vi-VN"/>
+        </w:rPr>
+        <w:t>vậy</w:t>
+      </w:r>
+      <w:proofErr w:type="spellEnd"/>
+      <w:r>
+        <w:rPr>
+          <w:b w:val="0"/>
+          <w:bCs w:val="0"/>
+          <w:i w:val="0"/>
+          <w:iCs w:val="0"/>
+          <w:noProof w:val="0"/>
+          <w:sz w:val="40"/>
+          <w:szCs w:val="40"/>
+          <w:lang w:val="vi-VN"/>
+        </w:rPr>
+        <w:t xml:space="preserve"> </w:t>
+      </w:r>
+      <w:proofErr w:type="spellStart"/>
+      <w:r>
+        <w:rPr>
+          <w:b w:val="0"/>
+          <w:bCs w:val="0"/>
+          <w:i w:val="0"/>
+          <w:iCs w:val="0"/>
+          <w:noProof w:val="0"/>
+          <w:sz w:val="40"/>
+          <w:szCs w:val="40"/>
+          <w:lang w:val="vi-VN"/>
+        </w:rPr>
+        <w:t>kết</w:t>
+      </w:r>
+      <w:proofErr w:type="spellEnd"/>
+      <w:r>
+        <w:rPr>
+          <w:b w:val="0"/>
+          <w:bCs w:val="0"/>
+          <w:i w:val="0"/>
+          <w:iCs w:val="0"/>
+          <w:noProof w:val="0"/>
+          <w:sz w:val="40"/>
+          <w:szCs w:val="40"/>
+          <w:lang w:val="vi-VN"/>
+        </w:rPr>
+        <w:t xml:space="preserve"> </w:t>
+      </w:r>
+      <w:proofErr w:type="spellStart"/>
+      <w:r>
+        <w:rPr>
+          <w:b w:val="0"/>
+          <w:bCs w:val="0"/>
+          <w:i w:val="0"/>
+          <w:iCs w:val="0"/>
+          <w:noProof w:val="0"/>
+          <w:sz w:val="40"/>
+          <w:szCs w:val="40"/>
+          <w:lang w:val="vi-VN"/>
+        </w:rPr>
+        <w:t>quả</w:t>
+      </w:r>
+      <w:proofErr w:type="spellEnd"/>
+      <w:r>
+        <w:rPr>
+          <w:b w:val="0"/>
+          <w:bCs w:val="0"/>
+          <w:i w:val="0"/>
+          <w:iCs w:val="0"/>
+          <w:noProof w:val="0"/>
+          <w:sz w:val="40"/>
+          <w:szCs w:val="40"/>
+          <w:lang w:val="vi-VN"/>
+        </w:rPr>
+        <w:t xml:space="preserve"> </w:t>
+      </w:r>
+      <w:proofErr w:type="spellStart"/>
+      <w:r>
+        <w:rPr>
+          <w:b w:val="0"/>
+          <w:bCs w:val="0"/>
+          <w:i w:val="0"/>
+          <w:iCs w:val="0"/>
+          <w:noProof w:val="0"/>
+          <w:sz w:val="40"/>
+          <w:szCs w:val="40"/>
+          <w:lang w:val="vi-VN"/>
+        </w:rPr>
+        <w:t>sẽ</w:t>
+      </w:r>
+      <w:proofErr w:type="spellEnd"/>
+      <w:r>
+        <w:rPr>
+          <w:b w:val="0"/>
+          <w:bCs w:val="0"/>
+          <w:i w:val="0"/>
+          <w:iCs w:val="0"/>
+          <w:noProof w:val="0"/>
+          <w:sz w:val="40"/>
+          <w:szCs w:val="40"/>
+          <w:lang w:val="vi-VN"/>
+        </w:rPr>
+        <w:t xml:space="preserve"> không </w:t>
+      </w:r>
+      <w:proofErr w:type="spellStart"/>
+      <w:r>
+        <w:rPr>
+          <w:b w:val="0"/>
+          <w:bCs w:val="0"/>
+          <w:i w:val="0"/>
+          <w:iCs w:val="0"/>
+          <w:noProof w:val="0"/>
+          <w:sz w:val="40"/>
+          <w:szCs w:val="40"/>
+          <w:lang w:val="vi-VN"/>
+        </w:rPr>
+        <w:t>đoán</w:t>
+      </w:r>
+      <w:proofErr w:type="spellEnd"/>
+      <w:r>
+        <w:rPr>
+          <w:b w:val="0"/>
+          <w:bCs w:val="0"/>
+          <w:i w:val="0"/>
+          <w:iCs w:val="0"/>
+          <w:noProof w:val="0"/>
+          <w:sz w:val="40"/>
+          <w:szCs w:val="40"/>
+          <w:lang w:val="vi-VN"/>
+        </w:rPr>
+        <w:t xml:space="preserve"> </w:t>
+      </w:r>
+      <w:proofErr w:type="spellStart"/>
+      <w:r>
+        <w:rPr>
+          <w:b w:val="0"/>
+          <w:bCs w:val="0"/>
+          <w:i w:val="0"/>
+          <w:iCs w:val="0"/>
+          <w:noProof w:val="0"/>
+          <w:sz w:val="40"/>
+          <w:szCs w:val="40"/>
+          <w:lang w:val="vi-VN"/>
+        </w:rPr>
+        <w:t>trước</w:t>
+      </w:r>
+      <w:proofErr w:type="spellEnd"/>
+      <w:r>
+        <w:rPr>
+          <w:b w:val="0"/>
+          <w:bCs w:val="0"/>
+          <w:i w:val="0"/>
+          <w:iCs w:val="0"/>
+          <w:noProof w:val="0"/>
+          <w:sz w:val="40"/>
+          <w:szCs w:val="40"/>
+          <w:lang w:val="vi-VN"/>
+        </w:rPr>
+        <w:t xml:space="preserve"> </w:t>
+      </w:r>
+      <w:proofErr w:type="spellStart"/>
+      <w:r>
+        <w:rPr>
+          <w:b w:val="0"/>
+          <w:bCs w:val="0"/>
+          <w:i w:val="0"/>
+          <w:iCs w:val="0"/>
+          <w:noProof w:val="0"/>
+          <w:sz w:val="40"/>
+          <w:szCs w:val="40"/>
+          <w:lang w:val="vi-VN"/>
+        </w:rPr>
+        <w:t>được</w:t>
+      </w:r>
+      <w:proofErr w:type="spellEnd"/>
+      <w:r>
+        <w:rPr>
+          <w:b w:val="0"/>
+          <w:bCs w:val="0"/>
+          <w:i w:val="0"/>
+          <w:iCs w:val="0"/>
+          <w:noProof w:val="0"/>
+          <w:sz w:val="40"/>
+          <w:szCs w:val="40"/>
+          <w:lang w:val="vi-VN"/>
+        </w:rPr>
+        <w:t xml:space="preserve"> (</w:t>
+      </w:r>
+      <w:proofErr w:type="spellStart"/>
+      <w:r>
+        <w:rPr>
+          <w:b w:val="0"/>
+          <w:bCs w:val="0"/>
+          <w:i w:val="0"/>
+          <w:iCs w:val="0"/>
+          <w:noProof w:val="0"/>
+          <w:sz w:val="40"/>
+          <w:szCs w:val="40"/>
+          <w:lang w:val="vi-VN"/>
+        </w:rPr>
+        <w:t>thường</w:t>
+      </w:r>
+      <w:proofErr w:type="spellEnd"/>
+      <w:r>
+        <w:rPr>
+          <w:b w:val="0"/>
+          <w:bCs w:val="0"/>
+          <w:i w:val="0"/>
+          <w:iCs w:val="0"/>
+          <w:noProof w:val="0"/>
+          <w:sz w:val="40"/>
+          <w:szCs w:val="40"/>
+          <w:lang w:val="vi-VN"/>
+        </w:rPr>
+        <w:t xml:space="preserve"> </w:t>
+      </w:r>
+      <w:proofErr w:type="spellStart"/>
+      <w:r>
+        <w:rPr>
+          <w:b w:val="0"/>
+          <w:bCs w:val="0"/>
+          <w:i w:val="0"/>
+          <w:iCs w:val="0"/>
+          <w:noProof w:val="0"/>
+          <w:sz w:val="40"/>
+          <w:szCs w:val="40"/>
+          <w:lang w:val="vi-VN"/>
+        </w:rPr>
+        <w:t>là</w:t>
+      </w:r>
+      <w:proofErr w:type="spellEnd"/>
+      <w:r>
+        <w:rPr>
+          <w:b w:val="0"/>
+          <w:bCs w:val="0"/>
+          <w:i w:val="0"/>
+          <w:iCs w:val="0"/>
+          <w:noProof w:val="0"/>
+          <w:sz w:val="40"/>
+          <w:szCs w:val="40"/>
+          <w:lang w:val="vi-VN"/>
+        </w:rPr>
+        <w:t xml:space="preserve"> sai)</w:t>
+      </w:r>
+    </w:p>
+    <w:p>
+      <w:pPr>
+        <w:pStyle w:val="ListParagraph"/>
+        <w:numPr>
+          <w:ilvl w:val="2"/>
+          <w:numId w:val="21"/>
+        </w:numPr>
+        <w:bidi w:val="0"/>
+        <w:spacing w:before="0" w:beforeAutospacing="off" w:after="160" w:afterAutospacing="off" w:line="259" w:lineRule="auto"/>
+        <w:ind w:right="0"/>
+        <w:jc w:val="left"/>
+        <w:rPr>
+          <w:b w:val="0"/>
+          <w:bCs w:val="0"/>
+          <w:noProof w:val="0"/>
+          <w:sz w:val="40"/>
+          <w:szCs w:val="40"/>
+          <w:lang w:val="vi-VN"/>
+        </w:rPr>
+      </w:pPr>
+    </w:p>
+    <w:p>
+      <w:pPr>
+        <w:pStyle w:val="ListParagraph"/>
+        <w:numPr>
+          <w:ilvl w:val="2"/>
+          <w:numId w:val="21"/>
+        </w:numPr>
+        <w:bidi w:val="0"/>
+        <w:spacing w:before="0" w:beforeAutospacing="off" w:after="160" w:afterAutospacing="off" w:line="259" w:lineRule="auto"/>
+        <w:ind w:right="0"/>
+        <w:jc w:val="left"/>
+        <w:rPr>
+          <w:b w:val="0"/>
+          <w:bCs w:val="0"/>
+          <w:i w:val="0"/>
+          <w:iCs w:val="0"/>
+          <w:noProof w:val="0"/>
+          <w:sz w:val="22"/>
+          <w:szCs w:val="22"/>
+          <w:lang w:val="vi-VN"/>
+        </w:rPr>
+      </w:pPr>
+      <w:r>
+        <w:rPr>
+          <w:noProof w:val="0"/>
+          <w:lang w:val="vi-VN"/>
+        </w:rPr>
+        <w:t>#include &lt;iostream&gt;</w:t>
+      </w:r>
+    </w:p>
+    <w:p>
+      <w:pPr>
+        <w:numPr>
+          <w:ilvl w:val="2"/>
+          <w:numId w:val="21"/>
+        </w:numPr>
+        <w:bidi w:val="0"/>
+        <w:rPr>
+          <w:b w:val="0"/>
+          <w:bCs w:val="0"/>
+          <w:sz w:val="40"/>
+          <w:szCs w:val="40"/>
+        </w:rPr>
+      </w:pPr>
+      <w:proofErr w:type="spellStart"/>
+      <w:r>
+        <w:rPr>
+          <w:noProof w:val="0"/>
+          <w:lang w:val="vi-VN"/>
+        </w:rPr>
+        <w:t>using</w:t>
+      </w:r>
+      <w:proofErr w:type="spellEnd"/>
+      <w:r>
+        <w:rPr>
+          <w:noProof w:val="0"/>
+          <w:lang w:val="vi-VN"/>
+        </w:rPr>
+        <w:t xml:space="preserve"> </w:t>
+      </w:r>
+      <w:proofErr w:type="spellStart"/>
+      <w:r>
+        <w:rPr>
+          <w:noProof w:val="0"/>
+          <w:lang w:val="vi-VN"/>
+        </w:rPr>
+        <w:t>namespace</w:t>
+      </w:r>
+      <w:proofErr w:type="spellEnd"/>
+      <w:r>
+        <w:rPr>
+          <w:noProof w:val="0"/>
+          <w:lang w:val="vi-VN"/>
+        </w:rPr>
+        <w:t xml:space="preserve"> </w:t>
+      </w:r>
+      <w:r>
+        <w:rPr>
+          <w:noProof w:val="0"/>
+          <w:lang w:val="vi-VN"/>
+        </w:rPr>
+        <w:t>std</w:t>
+      </w:r>
+      <w:r>
+        <w:rPr>
+          <w:noProof w:val="0"/>
+          <w:lang w:val="vi-VN"/>
+        </w:rPr>
+        <w:t>;</w:t>
+      </w:r>
+    </w:p>
+    <w:p>
+      <w:pPr>
+        <w:numPr>
+          <w:ilvl w:val="2"/>
+          <w:numId w:val="21"/>
+        </w:numPr>
+        <w:bidi w:val="0"/>
+        <w:rPr>
+          <w:b w:val="0"/>
+          <w:bCs w:val="0"/>
+          <w:sz w:val="40"/>
+          <w:szCs w:val="40"/>
+        </w:rPr>
+      </w:pPr>
+      <w:r>
+        <w:rPr>
+          <w:noProof w:val="0"/>
+          <w:lang w:val="vi-VN"/>
+        </w:rPr>
+        <w:t xml:space="preserve"> </w:t>
+      </w:r>
+    </w:p>
+    <w:p>
+      <w:pPr>
+        <w:numPr>
+          <w:ilvl w:val="2"/>
+          <w:numId w:val="21"/>
+        </w:numPr>
+        <w:bidi w:val="0"/>
+        <w:rPr>
+          <w:b w:val="0"/>
+          <w:bCs w:val="0"/>
+          <w:sz w:val="40"/>
+          <w:szCs w:val="40"/>
+        </w:rPr>
+      </w:pPr>
+      <w:r>
+        <w:rPr>
+          <w:noProof w:val="0"/>
+          <w:lang w:val="vi-VN"/>
+        </w:rPr>
+        <w:t>void main()</w:t>
+      </w:r>
+    </w:p>
+    <w:p>
+      <w:pPr>
+        <w:numPr>
+          <w:ilvl w:val="2"/>
+          <w:numId w:val="21"/>
+        </w:numPr>
+        <w:bidi w:val="0"/>
+        <w:rPr>
+          <w:b w:val="0"/>
+          <w:bCs w:val="0"/>
+          <w:sz w:val="40"/>
+          <w:szCs w:val="40"/>
+        </w:rPr>
+      </w:pPr>
+      <w:r>
+        <w:rPr>
+          <w:noProof w:val="0"/>
+          <w:lang w:val="vi-VN"/>
+        </w:rPr>
+        <w:t>{</w:t>
+      </w:r>
+    </w:p>
+    <w:p>
+      <w:pPr>
+        <w:numPr>
+          <w:ilvl w:val="2"/>
+          <w:numId w:val="21"/>
+        </w:numPr>
+        <w:bidi w:val="0"/>
+        <w:rPr>
+          <w:b w:val="0"/>
+          <w:bCs w:val="0"/>
+          <w:sz w:val="40"/>
+          <w:szCs w:val="40"/>
+        </w:rPr>
+      </w:pPr>
+      <w:r>
+        <w:rPr>
+          <w:noProof w:val="0"/>
+          <w:lang w:val="vi-VN"/>
+        </w:rPr>
+        <w:t xml:space="preserve">    int *arr = new int[4]{1, 2, 3, 4};</w:t>
+      </w:r>
+    </w:p>
+    <w:p>
+      <w:pPr>
+        <w:numPr>
+          <w:ilvl w:val="2"/>
+          <w:numId w:val="21"/>
+        </w:numPr>
+        <w:bidi w:val="0"/>
+        <w:rPr>
+          <w:b w:val="0"/>
+          <w:bCs w:val="0"/>
+          <w:sz w:val="40"/>
+          <w:szCs w:val="40"/>
+        </w:rPr>
+      </w:pPr>
+      <w:r>
+        <w:rPr>
+          <w:noProof w:val="0"/>
+          <w:lang w:val="vi-VN"/>
+        </w:rPr>
+        <w:t xml:space="preserve">    int *p2 = new int;</w:t>
+      </w:r>
+    </w:p>
+    <w:p>
+      <w:pPr>
+        <w:numPr>
+          <w:ilvl w:val="2"/>
+          <w:numId w:val="21"/>
+        </w:numPr>
+        <w:bidi w:val="0"/>
+        <w:rPr>
+          <w:b w:val="0"/>
+          <w:bCs w:val="0"/>
+          <w:sz w:val="40"/>
+          <w:szCs w:val="40"/>
+        </w:rPr>
+      </w:pPr>
+      <w:r>
+        <w:rPr>
+          <w:noProof w:val="0"/>
+          <w:lang w:val="vi-VN"/>
+        </w:rPr>
+        <w:t xml:space="preserve"> </w:t>
+      </w:r>
+    </w:p>
+    <w:p>
+      <w:pPr>
+        <w:numPr>
+          <w:ilvl w:val="2"/>
+          <w:numId w:val="21"/>
+        </w:numPr>
+        <w:bidi w:val="0"/>
+        <w:rPr>
+          <w:b w:val="0"/>
+          <w:bCs w:val="0"/>
+          <w:sz w:val="40"/>
+          <w:szCs w:val="40"/>
+        </w:rPr>
+      </w:pPr>
+      <w:r>
+        <w:rPr>
+          <w:noProof w:val="0"/>
+          <w:lang w:val="vi-VN"/>
+        </w:rPr>
+        <w:t xml:space="preserve">    delete[] arr;</w:t>
+      </w:r>
+    </w:p>
+    <w:p>
+      <w:pPr>
+        <w:numPr>
+          <w:ilvl w:val="2"/>
+          <w:numId w:val="21"/>
+        </w:numPr>
+        <w:bidi w:val="0"/>
+        <w:rPr>
+          <w:b w:val="0"/>
+          <w:bCs w:val="0"/>
+          <w:sz w:val="40"/>
+          <w:szCs w:val="40"/>
+        </w:rPr>
+      </w:pPr>
+      <w:r>
+        <w:rPr>
+          <w:noProof w:val="0"/>
+          <w:lang w:val="vi-VN"/>
+        </w:rPr>
+        <w:t xml:space="preserve">    delete p2;</w:t>
+      </w:r>
+    </w:p>
+    <w:p>
+      <w:pPr>
+        <w:numPr>
+          <w:ilvl w:val="2"/>
+          <w:numId w:val="21"/>
+        </w:numPr>
+        <w:bidi w:val="0"/>
+        <w:rPr>
+          <w:b w:val="0"/>
+          <w:bCs w:val="0"/>
+          <w:sz w:val="40"/>
+          <w:szCs w:val="40"/>
+        </w:rPr>
+      </w:pPr>
+      <w:r>
+        <w:rPr>
+          <w:noProof w:val="0"/>
+          <w:lang w:val="vi-VN"/>
+        </w:rPr>
+        <w:t xml:space="preserve"> </w:t>
+      </w:r>
+    </w:p>
+    <w:p>
+      <w:pPr>
+        <w:numPr>
+          <w:ilvl w:val="2"/>
+          <w:numId w:val="21"/>
+        </w:numPr>
+        <w:bidi w:val="0"/>
+        <w:rPr>
+          <w:b w:val="0"/>
+          <w:bCs w:val="0"/>
+          <w:sz w:val="40"/>
+          <w:szCs w:val="40"/>
+        </w:rPr>
+      </w:pPr>
+      <w:r>
+        <w:rPr>
+          <w:noProof w:val="0"/>
+          <w:lang w:val="vi-VN"/>
+        </w:rPr>
+        <w:t xml:space="preserve">    system("pause");</w:t>
+      </w:r>
+    </w:p>
+    <w:p>
+      <w:pPr>
+        <w:pStyle w:val="ListParagraph"/>
+        <w:numPr>
+          <w:ilvl w:val="2"/>
+          <w:numId w:val="21"/>
+        </w:numPr>
+        <w:bidi w:val="0"/>
+        <w:rPr>
+          <w:b w:val="0"/>
+          <w:bCs w:val="0"/>
+          <w:i w:val="0"/>
+          <w:iCs w:val="0"/>
+          <w:sz w:val="40"/>
+          <w:szCs w:val="40"/>
+        </w:rPr>
+      </w:pPr>
+      <w:r>
+        <w:rPr>
+          <w:noProof w:val="0"/>
+          <w:lang w:val="vi-VN"/>
+        </w:rPr>
+        <w:t>}</w:t>
+      </w:r>
+    </w:p>
+    <w:p>
+      <w:pPr>
+        <w:pStyle w:val="ListParagraph"/>
+        <w:numPr>
+          <w:ilvl w:val="1"/>
+          <w:numId w:val="18"/>
+        </w:numPr>
+        <w:bidi w:val="0"/>
+        <w:rPr>
+          <w:noProof w:val="0"/>
+          <w:sz w:val="40"/>
+          <w:szCs w:val="40"/>
+          <w:lang w:val="vi-VN"/>
+        </w:rPr>
+      </w:pPr>
+      <w:r>
+        <w:rPr>
+          <w:noProof w:val="0"/>
+          <w:sz w:val="40"/>
+          <w:szCs w:val="40"/>
+          <w:lang w:val="vi-VN"/>
+        </w:rPr>
+        <w:t xml:space="preserve"> </w:t>
+      </w:r>
+    </w:p>
+    <w:p>
+      <w:pPr>
+        <w:pStyle w:val="ListParagraph"/>
+        <w:numPr>
+          <w:ilvl w:val="2"/>
+          <w:numId w:val="22"/>
+        </w:numPr>
+        <w:bidi w:val="0"/>
+        <w:rPr>
+          <w:noProof w:val="0"/>
+          <w:sz w:val="40"/>
+          <w:szCs w:val="40"/>
+          <w:lang w:val="vi-VN"/>
+        </w:rPr>
+      </w:pPr>
+      <w:proofErr w:type="spellStart"/>
+      <w:r>
+        <w:rPr>
+          <w:noProof w:val="0"/>
+          <w:sz w:val="40"/>
+          <w:szCs w:val="40"/>
+          <w:lang w:val="vi-VN"/>
+        </w:rPr>
+        <w:t>Sử</w:t>
+      </w:r>
+      <w:proofErr w:type="spellEnd"/>
+      <w:r>
+        <w:rPr>
+          <w:noProof w:val="0"/>
+          <w:sz w:val="40"/>
+          <w:szCs w:val="40"/>
+          <w:lang w:val="vi-VN"/>
+        </w:rPr>
+        <w:t xml:space="preserve"> </w:t>
+      </w:r>
+      <w:proofErr w:type="spellStart"/>
+      <w:r>
+        <w:rPr>
+          <w:noProof w:val="0"/>
+          <w:sz w:val="40"/>
+          <w:szCs w:val="40"/>
+          <w:lang w:val="vi-VN"/>
+        </w:rPr>
+        <w:t>dụng</w:t>
+      </w:r>
+      <w:proofErr w:type="spellEnd"/>
+      <w:r>
+        <w:rPr>
+          <w:noProof w:val="0"/>
+          <w:sz w:val="40"/>
+          <w:szCs w:val="40"/>
+          <w:lang w:val="vi-VN"/>
+        </w:rPr>
+        <w:t xml:space="preserve"> </w:t>
+      </w:r>
+      <w:proofErr w:type="spellStart"/>
+      <w:r>
+        <w:rPr>
+          <w:noProof w:val="0"/>
+          <w:sz w:val="40"/>
+          <w:szCs w:val="40"/>
+          <w:lang w:val="vi-VN"/>
+        </w:rPr>
+        <w:t>delete</w:t>
+      </w:r>
+      <w:proofErr w:type="spellEnd"/>
+      <w:r>
+        <w:rPr>
+          <w:noProof w:val="0"/>
+          <w:sz w:val="40"/>
+          <w:szCs w:val="40"/>
+          <w:lang w:val="vi-VN"/>
+        </w:rPr>
+        <w:t xml:space="preserve"> </w:t>
+      </w:r>
+      <w:proofErr w:type="spellStart"/>
+      <w:r>
+        <w:rPr>
+          <w:noProof w:val="0"/>
+          <w:sz w:val="40"/>
+          <w:szCs w:val="40"/>
+          <w:lang w:val="vi-VN"/>
+        </w:rPr>
+        <w:t>để</w:t>
+      </w:r>
+      <w:proofErr w:type="spellEnd"/>
+      <w:r>
+        <w:rPr>
+          <w:noProof w:val="0"/>
+          <w:sz w:val="40"/>
+          <w:szCs w:val="40"/>
+          <w:lang w:val="vi-VN"/>
+        </w:rPr>
+        <w:t xml:space="preserve"> </w:t>
+      </w:r>
+      <w:proofErr w:type="spellStart"/>
+      <w:r>
+        <w:rPr>
+          <w:noProof w:val="0"/>
+          <w:sz w:val="40"/>
+          <w:szCs w:val="40"/>
+          <w:lang w:val="vi-VN"/>
+        </w:rPr>
+        <w:t>trả</w:t>
+      </w:r>
+      <w:proofErr w:type="spellEnd"/>
+      <w:r>
+        <w:rPr>
+          <w:noProof w:val="0"/>
+          <w:sz w:val="40"/>
+          <w:szCs w:val="40"/>
+          <w:lang w:val="vi-VN"/>
+        </w:rPr>
+        <w:t xml:space="preserve"> </w:t>
+      </w:r>
+      <w:proofErr w:type="spellStart"/>
+      <w:r>
+        <w:rPr>
+          <w:noProof w:val="0"/>
+          <w:sz w:val="40"/>
+          <w:szCs w:val="40"/>
+          <w:lang w:val="vi-VN"/>
+        </w:rPr>
+        <w:t>lại</w:t>
+      </w:r>
+      <w:proofErr w:type="spellEnd"/>
+      <w:r>
+        <w:rPr>
+          <w:noProof w:val="0"/>
+          <w:sz w:val="40"/>
+          <w:szCs w:val="40"/>
+          <w:lang w:val="vi-VN"/>
+        </w:rPr>
+        <w:t xml:space="preserve"> cho </w:t>
+      </w:r>
+      <w:proofErr w:type="spellStart"/>
+      <w:r>
+        <w:rPr>
+          <w:noProof w:val="0"/>
+          <w:sz w:val="40"/>
+          <w:szCs w:val="40"/>
+          <w:lang w:val="vi-VN"/>
+        </w:rPr>
+        <w:t>hệ</w:t>
+      </w:r>
+      <w:proofErr w:type="spellEnd"/>
+      <w:r>
+        <w:rPr>
+          <w:noProof w:val="0"/>
+          <w:sz w:val="40"/>
+          <w:szCs w:val="40"/>
+          <w:lang w:val="vi-VN"/>
+        </w:rPr>
+        <w:t xml:space="preserve"> </w:t>
+      </w:r>
+      <w:proofErr w:type="spellStart"/>
+      <w:r>
+        <w:rPr>
+          <w:noProof w:val="0"/>
+          <w:sz w:val="40"/>
+          <w:szCs w:val="40"/>
+          <w:lang w:val="vi-VN"/>
+        </w:rPr>
+        <w:t>điều</w:t>
+      </w:r>
+      <w:proofErr w:type="spellEnd"/>
+      <w:r>
+        <w:rPr>
+          <w:noProof w:val="0"/>
+          <w:sz w:val="40"/>
+          <w:szCs w:val="40"/>
+          <w:lang w:val="vi-VN"/>
+        </w:rPr>
+        <w:t xml:space="preserve"> </w:t>
+      </w:r>
+      <w:proofErr w:type="spellStart"/>
+      <w:r>
+        <w:rPr>
+          <w:noProof w:val="0"/>
+          <w:sz w:val="40"/>
+          <w:szCs w:val="40"/>
+          <w:lang w:val="vi-VN"/>
+        </w:rPr>
+        <w:t>hành</w:t>
+      </w:r>
+      <w:proofErr w:type="spellEnd"/>
+      <w:r>
+        <w:rPr>
+          <w:noProof w:val="0"/>
+          <w:sz w:val="40"/>
+          <w:szCs w:val="40"/>
+          <w:lang w:val="vi-VN"/>
+        </w:rPr>
+        <w:t xml:space="preserve"> </w:t>
+      </w:r>
+      <w:proofErr w:type="spellStart"/>
+      <w:r>
+        <w:rPr>
+          <w:noProof w:val="0"/>
+          <w:sz w:val="40"/>
+          <w:szCs w:val="40"/>
+          <w:lang w:val="vi-VN"/>
+        </w:rPr>
+        <w:t>quyền</w:t>
+      </w:r>
+      <w:proofErr w:type="spellEnd"/>
+      <w:r>
+        <w:rPr>
+          <w:noProof w:val="0"/>
+          <w:sz w:val="40"/>
+          <w:szCs w:val="40"/>
+          <w:lang w:val="vi-VN"/>
+        </w:rPr>
+        <w:t xml:space="preserve"> truy </w:t>
+      </w:r>
+      <w:proofErr w:type="spellStart"/>
+      <w:r>
+        <w:rPr>
+          <w:noProof w:val="0"/>
+          <w:sz w:val="40"/>
+          <w:szCs w:val="40"/>
+          <w:lang w:val="vi-VN"/>
+        </w:rPr>
+        <w:t>cập</w:t>
+      </w:r>
+      <w:proofErr w:type="spellEnd"/>
+      <w:r>
+        <w:rPr>
+          <w:noProof w:val="0"/>
+          <w:sz w:val="40"/>
+          <w:szCs w:val="40"/>
+          <w:lang w:val="vi-VN"/>
+        </w:rPr>
+        <w:t xml:space="preserve"> </w:t>
+      </w:r>
+      <w:proofErr w:type="spellStart"/>
+      <w:r>
+        <w:rPr>
+          <w:noProof w:val="0"/>
+          <w:sz w:val="40"/>
+          <w:szCs w:val="40"/>
+          <w:lang w:val="vi-VN"/>
+        </w:rPr>
+        <w:t>vùng</w:t>
+      </w:r>
+      <w:proofErr w:type="spellEnd"/>
+      <w:r>
+        <w:rPr>
+          <w:noProof w:val="0"/>
+          <w:sz w:val="40"/>
+          <w:szCs w:val="40"/>
+          <w:lang w:val="vi-VN"/>
+        </w:rPr>
+        <w:t xml:space="preserve"> </w:t>
+      </w:r>
+      <w:proofErr w:type="spellStart"/>
+      <w:r>
+        <w:rPr>
+          <w:noProof w:val="0"/>
+          <w:sz w:val="40"/>
+          <w:szCs w:val="40"/>
+          <w:lang w:val="vi-VN"/>
+        </w:rPr>
+        <w:t>nhớ</w:t>
+      </w:r>
+      <w:proofErr w:type="spellEnd"/>
+      <w:r>
+        <w:rPr>
+          <w:noProof w:val="0"/>
+          <w:sz w:val="40"/>
+          <w:szCs w:val="40"/>
+          <w:lang w:val="vi-VN"/>
+        </w:rPr>
+        <w:t xml:space="preserve"> </w:t>
+      </w:r>
+      <w:proofErr w:type="spellStart"/>
+      <w:r>
+        <w:rPr>
+          <w:noProof w:val="0"/>
+          <w:sz w:val="40"/>
+          <w:szCs w:val="40"/>
+          <w:lang w:val="vi-VN"/>
+        </w:rPr>
+        <w:t>được</w:t>
+      </w:r>
+      <w:proofErr w:type="spellEnd"/>
+      <w:r>
+        <w:rPr>
+          <w:noProof w:val="0"/>
+          <w:sz w:val="40"/>
+          <w:szCs w:val="40"/>
+          <w:lang w:val="vi-VN"/>
+        </w:rPr>
+        <w:t xml:space="preserve"> </w:t>
+      </w:r>
+      <w:proofErr w:type="spellStart"/>
+      <w:r>
+        <w:rPr>
+          <w:noProof w:val="0"/>
+          <w:sz w:val="40"/>
+          <w:szCs w:val="40"/>
+          <w:lang w:val="vi-VN"/>
+        </w:rPr>
+        <w:t>cấp</w:t>
+      </w:r>
+      <w:proofErr w:type="spellEnd"/>
+      <w:r>
+        <w:rPr>
+          <w:noProof w:val="0"/>
+          <w:sz w:val="40"/>
+          <w:szCs w:val="40"/>
+          <w:lang w:val="vi-VN"/>
+        </w:rPr>
+        <w:t xml:space="preserve"> </w:t>
+      </w:r>
+      <w:proofErr w:type="spellStart"/>
+      <w:r>
+        <w:rPr>
+          <w:noProof w:val="0"/>
+          <w:sz w:val="40"/>
+          <w:szCs w:val="40"/>
+          <w:lang w:val="vi-VN"/>
+        </w:rPr>
+        <w:t>phát</w:t>
+      </w:r>
+      <w:proofErr w:type="spellEnd"/>
+      <w:r>
+        <w:rPr>
+          <w:noProof w:val="0"/>
+          <w:sz w:val="40"/>
+          <w:szCs w:val="40"/>
+          <w:lang w:val="vi-VN"/>
+        </w:rPr>
+        <w:t xml:space="preserve"> </w:t>
+      </w:r>
+      <w:proofErr w:type="spellStart"/>
+      <w:r>
+        <w:rPr>
+          <w:noProof w:val="0"/>
+          <w:sz w:val="40"/>
+          <w:szCs w:val="40"/>
+          <w:lang w:val="vi-VN"/>
+        </w:rPr>
+        <w:t>bằng</w:t>
+      </w:r>
+      <w:proofErr w:type="spellEnd"/>
+      <w:r>
+        <w:rPr>
+          <w:noProof w:val="0"/>
+          <w:sz w:val="40"/>
+          <w:szCs w:val="40"/>
+          <w:lang w:val="vi-VN"/>
+        </w:rPr>
+        <w:t xml:space="preserve"> </w:t>
+      </w:r>
+      <w:proofErr w:type="spellStart"/>
+      <w:r>
+        <w:rPr>
+          <w:noProof w:val="0"/>
+          <w:sz w:val="40"/>
+          <w:szCs w:val="40"/>
+          <w:lang w:val="vi-VN"/>
+        </w:rPr>
+        <w:t>new</w:t>
+      </w:r>
+      <w:proofErr w:type="spellEnd"/>
+    </w:p>
+    <w:p>
+      <w:pPr>
+        <w:pStyle w:val="ListParagraph"/>
+        <w:numPr>
+          <w:ilvl w:val="2"/>
+          <w:numId w:val="22"/>
+        </w:numPr>
+        <w:bidi w:val="0"/>
+        <w:rPr>
+          <w:noProof w:val="0"/>
+          <w:sz w:val="40"/>
+          <w:szCs w:val="40"/>
+          <w:lang w:val="vi-VN"/>
+        </w:rPr>
+      </w:pPr>
+      <w:proofErr w:type="spellStart"/>
+      <w:r>
+        <w:rPr>
+          <w:noProof w:val="0"/>
+          <w:sz w:val="40"/>
+          <w:szCs w:val="40"/>
+          <w:lang w:val="vi-VN"/>
+        </w:rPr>
+        <w:t>Chúng</w:t>
+      </w:r>
+      <w:proofErr w:type="spellEnd"/>
+      <w:r>
+        <w:rPr>
+          <w:noProof w:val="0"/>
+          <w:sz w:val="40"/>
+          <w:szCs w:val="40"/>
+          <w:lang w:val="vi-VN"/>
+        </w:rPr>
+        <w:t xml:space="preserve"> ta </w:t>
+      </w:r>
+      <w:proofErr w:type="spellStart"/>
+      <w:r>
+        <w:rPr>
+          <w:noProof w:val="0"/>
+          <w:sz w:val="40"/>
+          <w:szCs w:val="40"/>
+          <w:lang w:val="vi-VN"/>
+        </w:rPr>
+        <w:t>sử</w:t>
+      </w:r>
+      <w:proofErr w:type="spellEnd"/>
+      <w:r>
+        <w:rPr>
+          <w:noProof w:val="0"/>
+          <w:sz w:val="40"/>
+          <w:szCs w:val="40"/>
+          <w:lang w:val="vi-VN"/>
+        </w:rPr>
+        <w:t xml:space="preserve"> </w:t>
+      </w:r>
+      <w:proofErr w:type="spellStart"/>
+      <w:r>
+        <w:rPr>
+          <w:noProof w:val="0"/>
+          <w:sz w:val="40"/>
+          <w:szCs w:val="40"/>
+          <w:lang w:val="vi-VN"/>
+        </w:rPr>
+        <w:t>dụng</w:t>
+      </w:r>
+      <w:proofErr w:type="spellEnd"/>
+      <w:r>
+        <w:rPr>
+          <w:noProof w:val="0"/>
+          <w:sz w:val="40"/>
+          <w:szCs w:val="40"/>
+          <w:lang w:val="vi-VN"/>
+        </w:rPr>
+        <w:t xml:space="preserve"> </w:t>
+      </w:r>
+      <w:proofErr w:type="spellStart"/>
+      <w:r>
+        <w:rPr>
+          <w:noProof w:val="0"/>
+          <w:sz w:val="40"/>
+          <w:szCs w:val="40"/>
+          <w:lang w:val="vi-VN"/>
+        </w:rPr>
+        <w:t>delete</w:t>
+      </w:r>
+      <w:proofErr w:type="spellEnd"/>
+      <w:r>
+        <w:rPr>
+          <w:noProof w:val="0"/>
+          <w:sz w:val="40"/>
+          <w:szCs w:val="40"/>
+          <w:lang w:val="vi-VN"/>
+        </w:rPr>
+        <w:t xml:space="preserve"> khi không </w:t>
+      </w:r>
+      <w:proofErr w:type="spellStart"/>
+      <w:r>
+        <w:rPr>
+          <w:noProof w:val="0"/>
+          <w:sz w:val="40"/>
+          <w:szCs w:val="40"/>
+          <w:lang w:val="vi-VN"/>
+        </w:rPr>
+        <w:t>còn</w:t>
+      </w:r>
+      <w:proofErr w:type="spellEnd"/>
+      <w:r>
+        <w:rPr>
+          <w:noProof w:val="0"/>
+          <w:sz w:val="40"/>
+          <w:szCs w:val="40"/>
+          <w:lang w:val="vi-VN"/>
+        </w:rPr>
+        <w:t xml:space="preserve"> </w:t>
+      </w:r>
+      <w:proofErr w:type="spellStart"/>
+      <w:r>
+        <w:rPr>
+          <w:noProof w:val="0"/>
+          <w:sz w:val="40"/>
+          <w:szCs w:val="40"/>
+          <w:lang w:val="vi-VN"/>
+        </w:rPr>
+        <w:t>muốn</w:t>
+      </w:r>
+      <w:proofErr w:type="spellEnd"/>
+      <w:r>
+        <w:rPr>
+          <w:noProof w:val="0"/>
+          <w:sz w:val="40"/>
+          <w:szCs w:val="40"/>
+          <w:lang w:val="vi-VN"/>
+        </w:rPr>
+        <w:t xml:space="preserve"> </w:t>
+      </w:r>
+      <w:proofErr w:type="spellStart"/>
+      <w:r>
+        <w:rPr>
+          <w:noProof w:val="0"/>
+          <w:sz w:val="40"/>
+          <w:szCs w:val="40"/>
+          <w:lang w:val="vi-VN"/>
+        </w:rPr>
+        <w:t>sử</w:t>
+      </w:r>
+      <w:proofErr w:type="spellEnd"/>
+      <w:r>
+        <w:rPr>
+          <w:noProof w:val="0"/>
+          <w:sz w:val="40"/>
+          <w:szCs w:val="40"/>
+          <w:lang w:val="vi-VN"/>
+        </w:rPr>
+        <w:t xml:space="preserve"> </w:t>
+      </w:r>
+      <w:proofErr w:type="spellStart"/>
+      <w:r>
+        <w:rPr>
+          <w:noProof w:val="0"/>
+          <w:sz w:val="40"/>
+          <w:szCs w:val="40"/>
+          <w:lang w:val="vi-VN"/>
+        </w:rPr>
+        <w:t>dụng</w:t>
+      </w:r>
+      <w:proofErr w:type="spellEnd"/>
+      <w:r>
+        <w:rPr>
+          <w:noProof w:val="0"/>
+          <w:sz w:val="40"/>
+          <w:szCs w:val="40"/>
+          <w:lang w:val="vi-VN"/>
+        </w:rPr>
+        <w:t xml:space="preserve"> </w:t>
+      </w:r>
+      <w:proofErr w:type="spellStart"/>
+      <w:r>
+        <w:rPr>
+          <w:noProof w:val="0"/>
+          <w:sz w:val="40"/>
+          <w:szCs w:val="40"/>
+          <w:lang w:val="vi-VN"/>
+        </w:rPr>
+        <w:t>vùng</w:t>
+      </w:r>
+      <w:proofErr w:type="spellEnd"/>
+      <w:r>
+        <w:rPr>
+          <w:noProof w:val="0"/>
+          <w:sz w:val="40"/>
+          <w:szCs w:val="40"/>
+          <w:lang w:val="vi-VN"/>
+        </w:rPr>
+        <w:t xml:space="preserve"> </w:t>
+      </w:r>
+      <w:proofErr w:type="spellStart"/>
+      <w:r>
+        <w:rPr>
+          <w:noProof w:val="0"/>
+          <w:sz w:val="40"/>
+          <w:szCs w:val="40"/>
+          <w:lang w:val="vi-VN"/>
+        </w:rPr>
+        <w:t>nhớ</w:t>
+      </w:r>
+      <w:proofErr w:type="spellEnd"/>
+      <w:r>
+        <w:rPr>
+          <w:noProof w:val="0"/>
+          <w:sz w:val="40"/>
+          <w:szCs w:val="40"/>
+          <w:lang w:val="vi-VN"/>
+        </w:rPr>
+        <w:t xml:space="preserve"> </w:t>
+      </w:r>
+      <w:proofErr w:type="spellStart"/>
+      <w:r>
+        <w:rPr>
+          <w:noProof w:val="0"/>
+          <w:sz w:val="40"/>
+          <w:szCs w:val="40"/>
+          <w:lang w:val="vi-VN"/>
+        </w:rPr>
+        <w:t>được</w:t>
+      </w:r>
+      <w:proofErr w:type="spellEnd"/>
+      <w:r>
+        <w:rPr>
+          <w:noProof w:val="0"/>
+          <w:sz w:val="40"/>
+          <w:szCs w:val="40"/>
+          <w:lang w:val="vi-VN"/>
+        </w:rPr>
+        <w:t xml:space="preserve"> </w:t>
+      </w:r>
+      <w:proofErr w:type="spellStart"/>
+      <w:r>
+        <w:rPr>
+          <w:noProof w:val="0"/>
+          <w:sz w:val="40"/>
+          <w:szCs w:val="40"/>
+          <w:lang w:val="vi-VN"/>
+        </w:rPr>
+        <w:t>cấp</w:t>
+      </w:r>
+      <w:proofErr w:type="spellEnd"/>
+      <w:r>
+        <w:rPr>
+          <w:noProof w:val="0"/>
+          <w:sz w:val="40"/>
+          <w:szCs w:val="40"/>
+          <w:lang w:val="vi-VN"/>
+        </w:rPr>
+        <w:t xml:space="preserve"> </w:t>
+      </w:r>
+      <w:proofErr w:type="spellStart"/>
+      <w:r>
+        <w:rPr>
+          <w:noProof w:val="0"/>
+          <w:sz w:val="40"/>
+          <w:szCs w:val="40"/>
+          <w:lang w:val="vi-VN"/>
+        </w:rPr>
+        <w:t>phát</w:t>
+      </w:r>
+      <w:proofErr w:type="spellEnd"/>
+      <w:r>
+        <w:rPr>
+          <w:noProof w:val="0"/>
+          <w:sz w:val="40"/>
+          <w:szCs w:val="40"/>
+          <w:lang w:val="vi-VN"/>
+        </w:rPr>
+        <w:t xml:space="preserve"> </w:t>
+      </w:r>
+      <w:proofErr w:type="spellStart"/>
+      <w:r>
+        <w:rPr>
+          <w:noProof w:val="0"/>
+          <w:sz w:val="40"/>
+          <w:szCs w:val="40"/>
+          <w:lang w:val="vi-VN"/>
+        </w:rPr>
+        <w:t>bởi</w:t>
+      </w:r>
+      <w:proofErr w:type="spellEnd"/>
+      <w:r>
+        <w:rPr>
+          <w:noProof w:val="0"/>
+          <w:sz w:val="40"/>
+          <w:szCs w:val="40"/>
+          <w:lang w:val="vi-VN"/>
+        </w:rPr>
+        <w:t xml:space="preserve"> </w:t>
+      </w:r>
+      <w:proofErr w:type="spellStart"/>
+      <w:r>
+        <w:rPr>
+          <w:noProof w:val="0"/>
+          <w:sz w:val="40"/>
+          <w:szCs w:val="40"/>
+          <w:lang w:val="vi-VN"/>
+        </w:rPr>
+        <w:t>new</w:t>
+      </w:r>
+      <w:proofErr w:type="spellEnd"/>
+      <w:r>
+        <w:rPr>
+          <w:noProof w:val="0"/>
+          <w:sz w:val="40"/>
+          <w:szCs w:val="40"/>
+          <w:lang w:val="vi-VN"/>
+        </w:rPr>
+        <w:t xml:space="preserve"> </w:t>
+      </w:r>
+      <w:proofErr w:type="spellStart"/>
+      <w:r>
+        <w:rPr>
+          <w:noProof w:val="0"/>
+          <w:sz w:val="40"/>
+          <w:szCs w:val="40"/>
+          <w:lang w:val="vi-VN"/>
+        </w:rPr>
+        <w:t>vì</w:t>
+      </w:r>
+      <w:proofErr w:type="spellEnd"/>
+      <w:r>
+        <w:rPr>
+          <w:noProof w:val="0"/>
+          <w:sz w:val="40"/>
+          <w:szCs w:val="40"/>
+          <w:lang w:val="vi-VN"/>
+        </w:rPr>
+        <w:t xml:space="preserve"> </w:t>
+      </w:r>
+      <w:proofErr w:type="spellStart"/>
+      <w:r>
+        <w:rPr>
+          <w:noProof w:val="0"/>
+          <w:sz w:val="40"/>
+          <w:szCs w:val="40"/>
+          <w:lang w:val="vi-VN"/>
+        </w:rPr>
+        <w:t>vậy</w:t>
+      </w:r>
+      <w:proofErr w:type="spellEnd"/>
+      <w:r>
+        <w:rPr>
+          <w:noProof w:val="0"/>
+          <w:sz w:val="40"/>
+          <w:szCs w:val="40"/>
+          <w:lang w:val="vi-VN"/>
+        </w:rPr>
+        <w:t xml:space="preserve"> </w:t>
+      </w:r>
+      <w:proofErr w:type="spellStart"/>
+      <w:r>
+        <w:rPr>
+          <w:noProof w:val="0"/>
+          <w:sz w:val="40"/>
+          <w:szCs w:val="40"/>
+          <w:lang w:val="vi-VN"/>
+        </w:rPr>
+        <w:t>chúng</w:t>
+      </w:r>
+      <w:proofErr w:type="spellEnd"/>
+      <w:r>
+        <w:rPr>
+          <w:noProof w:val="0"/>
+          <w:sz w:val="40"/>
+          <w:szCs w:val="40"/>
+          <w:lang w:val="vi-VN"/>
+        </w:rPr>
+        <w:t xml:space="preserve"> ta </w:t>
+      </w:r>
+      <w:proofErr w:type="spellStart"/>
+      <w:r>
+        <w:rPr>
+          <w:noProof w:val="0"/>
+          <w:sz w:val="40"/>
+          <w:szCs w:val="40"/>
+          <w:lang w:val="vi-VN"/>
+        </w:rPr>
+        <w:t>giải</w:t>
+      </w:r>
+      <w:proofErr w:type="spellEnd"/>
+      <w:r>
+        <w:rPr>
+          <w:noProof w:val="0"/>
+          <w:sz w:val="40"/>
+          <w:szCs w:val="40"/>
+          <w:lang w:val="vi-VN"/>
+        </w:rPr>
+        <w:t xml:space="preserve"> </w:t>
+      </w:r>
+      <w:proofErr w:type="spellStart"/>
+      <w:r>
+        <w:rPr>
+          <w:noProof w:val="0"/>
+          <w:sz w:val="40"/>
+          <w:szCs w:val="40"/>
+          <w:lang w:val="vi-VN"/>
+        </w:rPr>
+        <w:t>phóng</w:t>
+      </w:r>
+      <w:proofErr w:type="spellEnd"/>
+      <w:r>
+        <w:rPr>
+          <w:noProof w:val="0"/>
+          <w:sz w:val="40"/>
+          <w:szCs w:val="40"/>
+          <w:lang w:val="vi-VN"/>
+        </w:rPr>
+        <w:t xml:space="preserve"> </w:t>
+      </w:r>
+      <w:proofErr w:type="spellStart"/>
+      <w:r>
+        <w:rPr>
+          <w:noProof w:val="0"/>
+          <w:sz w:val="40"/>
+          <w:szCs w:val="40"/>
+          <w:lang w:val="vi-VN"/>
+        </w:rPr>
+        <w:t>nó</w:t>
+      </w:r>
+      <w:proofErr w:type="spellEnd"/>
+      <w:r>
+        <w:rPr>
+          <w:noProof w:val="0"/>
+          <w:sz w:val="40"/>
+          <w:szCs w:val="40"/>
+          <w:lang w:val="vi-VN"/>
+        </w:rPr>
+        <w:t xml:space="preserve"> </w:t>
+      </w:r>
+      <w:proofErr w:type="spellStart"/>
+      <w:r>
+        <w:rPr>
+          <w:noProof w:val="0"/>
+          <w:sz w:val="40"/>
+          <w:szCs w:val="40"/>
+          <w:lang w:val="vi-VN"/>
+        </w:rPr>
+        <w:t>trả</w:t>
+      </w:r>
+      <w:proofErr w:type="spellEnd"/>
+      <w:r>
+        <w:rPr>
+          <w:noProof w:val="0"/>
+          <w:sz w:val="40"/>
+          <w:szCs w:val="40"/>
+          <w:lang w:val="vi-VN"/>
+        </w:rPr>
+        <w:t xml:space="preserve"> </w:t>
+      </w:r>
+      <w:proofErr w:type="spellStart"/>
+      <w:r>
+        <w:rPr>
+          <w:noProof w:val="0"/>
+          <w:sz w:val="40"/>
+          <w:szCs w:val="40"/>
+          <w:lang w:val="vi-VN"/>
+        </w:rPr>
+        <w:t>lại</w:t>
+      </w:r>
+      <w:proofErr w:type="spellEnd"/>
+      <w:r>
+        <w:rPr>
+          <w:noProof w:val="0"/>
+          <w:sz w:val="40"/>
+          <w:szCs w:val="40"/>
+          <w:lang w:val="vi-VN"/>
+        </w:rPr>
+        <w:t xml:space="preserve"> cho </w:t>
+      </w:r>
+      <w:proofErr w:type="spellStart"/>
+      <w:r>
+        <w:rPr>
+          <w:noProof w:val="0"/>
+          <w:sz w:val="40"/>
+          <w:szCs w:val="40"/>
+          <w:lang w:val="vi-VN"/>
+        </w:rPr>
+        <w:t>hệ</w:t>
+      </w:r>
+      <w:proofErr w:type="spellEnd"/>
+      <w:r>
+        <w:rPr>
+          <w:noProof w:val="0"/>
+          <w:sz w:val="40"/>
+          <w:szCs w:val="40"/>
+          <w:lang w:val="vi-VN"/>
+        </w:rPr>
+        <w:t xml:space="preserve"> </w:t>
+      </w:r>
+      <w:proofErr w:type="spellStart"/>
+      <w:r>
+        <w:rPr>
+          <w:noProof w:val="0"/>
+          <w:sz w:val="40"/>
+          <w:szCs w:val="40"/>
+          <w:lang w:val="vi-VN"/>
+        </w:rPr>
+        <w:t>điều</w:t>
+      </w:r>
+      <w:proofErr w:type="spellEnd"/>
+      <w:r>
+        <w:rPr>
+          <w:noProof w:val="0"/>
+          <w:sz w:val="40"/>
+          <w:szCs w:val="40"/>
+          <w:lang w:val="vi-VN"/>
+        </w:rPr>
+        <w:t xml:space="preserve"> </w:t>
+      </w:r>
+      <w:proofErr w:type="spellStart"/>
+      <w:r>
+        <w:rPr>
+          <w:noProof w:val="0"/>
+          <w:sz w:val="40"/>
+          <w:szCs w:val="40"/>
+          <w:lang w:val="vi-VN"/>
+        </w:rPr>
+        <w:t>hành</w:t>
+      </w:r>
+      <w:proofErr w:type="spellEnd"/>
+      <w:r>
+        <w:rPr>
+          <w:noProof w:val="0"/>
+          <w:sz w:val="40"/>
+          <w:szCs w:val="40"/>
+          <w:lang w:val="vi-VN"/>
+        </w:rPr>
+        <w:t xml:space="preserve"> </w:t>
+      </w:r>
+      <w:proofErr w:type="spellStart"/>
+      <w:r>
+        <w:rPr>
+          <w:noProof w:val="0"/>
+          <w:sz w:val="40"/>
+          <w:szCs w:val="40"/>
+          <w:lang w:val="vi-VN"/>
+        </w:rPr>
+        <w:t>quản</w:t>
+      </w:r>
+      <w:proofErr w:type="spellEnd"/>
+      <w:r>
+        <w:rPr>
+          <w:noProof w:val="0"/>
+          <w:sz w:val="40"/>
+          <w:szCs w:val="40"/>
+          <w:lang w:val="vi-VN"/>
+        </w:rPr>
+        <w:t xml:space="preserve"> </w:t>
+      </w:r>
+      <w:proofErr w:type="spellStart"/>
+      <w:r>
+        <w:rPr>
+          <w:noProof w:val="0"/>
+          <w:sz w:val="40"/>
+          <w:szCs w:val="40"/>
+          <w:lang w:val="vi-VN"/>
+        </w:rPr>
+        <w:t>lí</w:t>
+      </w:r>
+      <w:proofErr w:type="spellEnd"/>
+    </w:p>
+    <w:p>
+      <w:pPr>
+        <w:pStyle w:val="ListParagraph"/>
+        <w:numPr>
+          <w:ilvl w:val="2"/>
+          <w:numId w:val="22"/>
+        </w:numPr>
+        <w:bidi w:val="0"/>
+        <w:rPr>
+          <w:noProof w:val="0"/>
+          <w:sz w:val="40"/>
+          <w:szCs w:val="40"/>
+          <w:lang w:val="vi-VN"/>
+        </w:rPr>
+      </w:pPr>
+      <w:proofErr w:type="spellStart"/>
+      <w:r>
+        <w:rPr>
+          <w:noProof w:val="0"/>
+          <w:sz w:val="40"/>
+          <w:szCs w:val="40"/>
+          <w:lang w:val="vi-VN"/>
+        </w:rPr>
+        <w:t>Detele</w:t>
+      </w:r>
+      <w:proofErr w:type="spellEnd"/>
+      <w:r>
+        <w:rPr>
+          <w:noProof w:val="0"/>
+          <w:sz w:val="40"/>
+          <w:szCs w:val="40"/>
+          <w:lang w:val="vi-VN"/>
+        </w:rPr>
+        <w:t xml:space="preserve"> </w:t>
+      </w:r>
+      <w:proofErr w:type="spellStart"/>
+      <w:r>
+        <w:rPr>
+          <w:noProof w:val="0"/>
+          <w:sz w:val="40"/>
+          <w:szCs w:val="40"/>
+          <w:lang w:val="vi-VN"/>
+        </w:rPr>
+        <w:t>là</w:t>
+      </w:r>
+      <w:proofErr w:type="spellEnd"/>
+      <w:r>
+        <w:rPr>
+          <w:noProof w:val="0"/>
+          <w:sz w:val="40"/>
+          <w:szCs w:val="40"/>
+          <w:lang w:val="vi-VN"/>
+        </w:rPr>
+        <w:t xml:space="preserve"> </w:t>
+      </w:r>
+      <w:proofErr w:type="spellStart"/>
+      <w:r>
+        <w:rPr>
+          <w:noProof w:val="0"/>
+          <w:sz w:val="40"/>
+          <w:szCs w:val="40"/>
+          <w:lang w:val="vi-VN"/>
+        </w:rPr>
+        <w:t>dùng</w:t>
+      </w:r>
+      <w:proofErr w:type="spellEnd"/>
+      <w:r>
+        <w:rPr>
+          <w:noProof w:val="0"/>
+          <w:sz w:val="40"/>
+          <w:szCs w:val="40"/>
+          <w:lang w:val="vi-VN"/>
+        </w:rPr>
+        <w:t xml:space="preserve"> </w:t>
+      </w:r>
+      <w:proofErr w:type="spellStart"/>
+      <w:r>
+        <w:rPr>
+          <w:noProof w:val="0"/>
+          <w:sz w:val="40"/>
+          <w:szCs w:val="40"/>
+          <w:lang w:val="vi-VN"/>
+        </w:rPr>
+        <w:t>để</w:t>
+      </w:r>
+      <w:proofErr w:type="spellEnd"/>
+      <w:r>
+        <w:rPr>
+          <w:noProof w:val="0"/>
+          <w:sz w:val="40"/>
+          <w:szCs w:val="40"/>
+          <w:lang w:val="vi-VN"/>
+        </w:rPr>
+        <w:t xml:space="preserve"> </w:t>
+      </w:r>
+      <w:proofErr w:type="spellStart"/>
+      <w:r>
+        <w:rPr>
+          <w:noProof w:val="0"/>
+          <w:sz w:val="40"/>
+          <w:szCs w:val="40"/>
+          <w:lang w:val="vi-VN"/>
+        </w:rPr>
+        <w:t>giải</w:t>
+      </w:r>
+      <w:proofErr w:type="spellEnd"/>
+      <w:r>
+        <w:rPr>
+          <w:noProof w:val="0"/>
+          <w:sz w:val="40"/>
+          <w:szCs w:val="40"/>
+          <w:lang w:val="vi-VN"/>
+        </w:rPr>
+        <w:t xml:space="preserve"> </w:t>
+      </w:r>
+      <w:proofErr w:type="spellStart"/>
+      <w:r>
+        <w:rPr>
+          <w:noProof w:val="0"/>
+          <w:sz w:val="40"/>
+          <w:szCs w:val="40"/>
+          <w:lang w:val="vi-VN"/>
+        </w:rPr>
+        <w:t>phóng</w:t>
+      </w:r>
+      <w:proofErr w:type="spellEnd"/>
+      <w:r>
+        <w:rPr>
+          <w:noProof w:val="0"/>
+          <w:sz w:val="40"/>
+          <w:szCs w:val="40"/>
+          <w:lang w:val="vi-VN"/>
+        </w:rPr>
+        <w:t xml:space="preserve"> </w:t>
+      </w:r>
+      <w:proofErr w:type="spellStart"/>
+      <w:r>
+        <w:rPr>
+          <w:noProof w:val="0"/>
+          <w:sz w:val="40"/>
+          <w:szCs w:val="40"/>
+          <w:lang w:val="vi-VN"/>
+        </w:rPr>
+        <w:t>biến</w:t>
+      </w:r>
+      <w:proofErr w:type="spellEnd"/>
+      <w:r>
+        <w:rPr>
+          <w:noProof w:val="0"/>
+          <w:sz w:val="40"/>
+          <w:szCs w:val="40"/>
+          <w:lang w:val="vi-VN"/>
+        </w:rPr>
+        <w:t xml:space="preserve"> đơn, </w:t>
+      </w:r>
+      <w:proofErr w:type="spellStart"/>
+      <w:r>
+        <w:rPr>
+          <w:noProof w:val="0"/>
+          <w:sz w:val="40"/>
+          <w:szCs w:val="40"/>
+          <w:lang w:val="vi-VN"/>
+        </w:rPr>
+        <w:t>detele</w:t>
+      </w:r>
+      <w:proofErr w:type="spellEnd"/>
+      <w:r>
+        <w:rPr>
+          <w:noProof w:val="0"/>
+          <w:sz w:val="40"/>
+          <w:szCs w:val="40"/>
+          <w:lang w:val="vi-VN"/>
+        </w:rPr>
+        <w:t xml:space="preserve">[] </w:t>
+      </w:r>
+      <w:proofErr w:type="spellStart"/>
+      <w:r>
+        <w:rPr>
+          <w:noProof w:val="0"/>
+          <w:sz w:val="40"/>
+          <w:szCs w:val="40"/>
+          <w:lang w:val="vi-VN"/>
+        </w:rPr>
+        <w:t>là</w:t>
+      </w:r>
+      <w:proofErr w:type="spellEnd"/>
+      <w:r>
+        <w:rPr>
+          <w:noProof w:val="0"/>
+          <w:sz w:val="40"/>
+          <w:szCs w:val="40"/>
+          <w:lang w:val="vi-VN"/>
+        </w:rPr>
+        <w:t xml:space="preserve"> </w:t>
+      </w:r>
+      <w:proofErr w:type="spellStart"/>
+      <w:r>
+        <w:rPr>
+          <w:noProof w:val="0"/>
+          <w:sz w:val="40"/>
+          <w:szCs w:val="40"/>
+          <w:lang w:val="vi-VN"/>
+        </w:rPr>
+        <w:t>dùng</w:t>
+      </w:r>
+      <w:proofErr w:type="spellEnd"/>
+      <w:r>
+        <w:rPr>
+          <w:noProof w:val="0"/>
+          <w:sz w:val="40"/>
+          <w:szCs w:val="40"/>
+          <w:lang w:val="vi-VN"/>
+        </w:rPr>
+        <w:t xml:space="preserve"> </w:t>
+      </w:r>
+      <w:proofErr w:type="spellStart"/>
+      <w:r>
+        <w:rPr>
+          <w:noProof w:val="0"/>
+          <w:sz w:val="40"/>
+          <w:szCs w:val="40"/>
+          <w:lang w:val="vi-VN"/>
+        </w:rPr>
+        <w:t>để</w:t>
+      </w:r>
+      <w:proofErr w:type="spellEnd"/>
+      <w:r>
+        <w:rPr>
+          <w:noProof w:val="0"/>
+          <w:sz w:val="40"/>
+          <w:szCs w:val="40"/>
+          <w:lang w:val="vi-VN"/>
+        </w:rPr>
+        <w:t xml:space="preserve"> </w:t>
+      </w:r>
+      <w:proofErr w:type="spellStart"/>
+      <w:r>
+        <w:rPr>
+          <w:noProof w:val="0"/>
+          <w:sz w:val="40"/>
+          <w:szCs w:val="40"/>
+          <w:lang w:val="vi-VN"/>
+        </w:rPr>
+        <w:t>giải</w:t>
+      </w:r>
+      <w:proofErr w:type="spellEnd"/>
+      <w:r>
+        <w:rPr>
+          <w:noProof w:val="0"/>
+          <w:sz w:val="40"/>
+          <w:szCs w:val="40"/>
+          <w:lang w:val="vi-VN"/>
+        </w:rPr>
+        <w:t xml:space="preserve"> </w:t>
+      </w:r>
+      <w:proofErr w:type="spellStart"/>
+      <w:r>
+        <w:rPr>
+          <w:noProof w:val="0"/>
+          <w:sz w:val="40"/>
+          <w:szCs w:val="40"/>
+          <w:lang w:val="vi-VN"/>
+        </w:rPr>
+        <w:t>phóng</w:t>
+      </w:r>
+      <w:proofErr w:type="spellEnd"/>
+      <w:r>
+        <w:rPr>
+          <w:noProof w:val="0"/>
+          <w:sz w:val="40"/>
+          <w:szCs w:val="40"/>
+          <w:lang w:val="vi-VN"/>
+        </w:rPr>
+        <w:t xml:space="preserve"> </w:t>
+      </w:r>
+      <w:proofErr w:type="spellStart"/>
+      <w:r>
+        <w:rPr>
+          <w:noProof w:val="0"/>
+          <w:sz w:val="40"/>
+          <w:szCs w:val="40"/>
+          <w:lang w:val="vi-VN"/>
+        </w:rPr>
+        <w:t>một</w:t>
+      </w:r>
+      <w:proofErr w:type="spellEnd"/>
+      <w:r>
+        <w:rPr>
+          <w:noProof w:val="0"/>
+          <w:sz w:val="40"/>
+          <w:szCs w:val="40"/>
+          <w:lang w:val="vi-VN"/>
+        </w:rPr>
+        <w:t xml:space="preserve"> </w:t>
+      </w:r>
+      <w:proofErr w:type="spellStart"/>
+      <w:r>
+        <w:rPr>
+          <w:noProof w:val="0"/>
+          <w:sz w:val="40"/>
+          <w:szCs w:val="40"/>
+          <w:lang w:val="vi-VN"/>
+        </w:rPr>
+        <w:t>một</w:t>
+      </w:r>
+      <w:proofErr w:type="spellEnd"/>
+      <w:r>
+        <w:rPr>
+          <w:noProof w:val="0"/>
+          <w:sz w:val="40"/>
+          <w:szCs w:val="40"/>
+          <w:lang w:val="vi-VN"/>
+        </w:rPr>
+        <w:t xml:space="preserve"> </w:t>
+      </w:r>
+      <w:proofErr w:type="spellStart"/>
+      <w:r>
+        <w:rPr>
+          <w:noProof w:val="0"/>
+          <w:sz w:val="40"/>
+          <w:szCs w:val="40"/>
+          <w:lang w:val="vi-VN"/>
+        </w:rPr>
+        <w:t>dãy</w:t>
+      </w:r>
+      <w:proofErr w:type="spellEnd"/>
+      <w:r>
+        <w:rPr>
+          <w:noProof w:val="0"/>
+          <w:sz w:val="40"/>
+          <w:szCs w:val="40"/>
+          <w:lang w:val="vi-VN"/>
+        </w:rPr>
+        <w:t xml:space="preserve"> </w:t>
+      </w:r>
+      <w:proofErr w:type="spellStart"/>
+      <w:r>
+        <w:rPr>
+          <w:noProof w:val="0"/>
+          <w:sz w:val="40"/>
+          <w:szCs w:val="40"/>
+          <w:lang w:val="vi-VN"/>
+        </w:rPr>
+        <w:t>vùng</w:t>
+      </w:r>
+      <w:proofErr w:type="spellEnd"/>
+      <w:r>
+        <w:rPr>
+          <w:noProof w:val="0"/>
+          <w:sz w:val="40"/>
+          <w:szCs w:val="40"/>
+          <w:lang w:val="vi-VN"/>
+        </w:rPr>
+        <w:t xml:space="preserve"> </w:t>
+      </w:r>
+      <w:proofErr w:type="spellStart"/>
+      <w:r>
+        <w:rPr>
+          <w:noProof w:val="0"/>
+          <w:sz w:val="40"/>
+          <w:szCs w:val="40"/>
+          <w:lang w:val="vi-VN"/>
+        </w:rPr>
+        <w:t>nhớ</w:t>
+      </w:r>
+      <w:proofErr w:type="spellEnd"/>
+      <w:r>
+        <w:rPr>
+          <w:noProof w:val="0"/>
+          <w:sz w:val="40"/>
+          <w:szCs w:val="40"/>
+          <w:lang w:val="vi-VN"/>
+        </w:rPr>
+        <w:t xml:space="preserve"> liên tục</w:t>
+      </w:r>
+    </w:p>
+    <w:p>
+      <w:pPr>
+        <w:pStyle w:val="ListParagraph"/>
+        <w:numPr>
+          <w:ilvl w:val="1"/>
+          <w:numId w:val="18"/>
+        </w:numPr>
+        <w:bidi w:val="0"/>
+        <w:rPr>
+          <w:noProof w:val="0"/>
+          <w:sz w:val="40"/>
+          <w:szCs w:val="40"/>
+          <w:lang w:val="vi-VN"/>
+        </w:rPr>
+      </w:pPr>
+    </w:p>
+    <w:p>
+      <w:pPr>
+        <w:pStyle w:val="ListParagraph"/>
+        <w:numPr>
+          <w:ilvl w:val="2"/>
+          <w:numId w:val="22"/>
+        </w:numPr>
+        <w:bidi w:val="0"/>
+        <w:rPr>
+          <w:noProof w:val="0"/>
+          <w:sz w:val="40"/>
+          <w:szCs w:val="40"/>
+          <w:lang w:val="vi-VN"/>
+        </w:rPr>
+      </w:pPr>
+      <w:r>
+        <w:rPr>
+          <w:noProof w:val="0"/>
+          <w:sz w:val="40"/>
+          <w:szCs w:val="40"/>
+          <w:lang w:val="vi-VN"/>
+        </w:rPr>
+        <w:t>*p1 = 10</w:t>
+      </w:r>
+    </w:p>
+    <w:p>
+      <w:pPr>
+        <w:pStyle w:val="ListParagraph"/>
+        <w:numPr>
+          <w:ilvl w:val="2"/>
+          <w:numId w:val="22"/>
+        </w:numPr>
+        <w:bidi w:val="0"/>
+        <w:rPr>
+          <w:noProof w:val="0"/>
+          <w:sz w:val="40"/>
+          <w:szCs w:val="40"/>
+          <w:lang w:val="vi-VN"/>
+        </w:rPr>
+      </w:pPr>
+      <w:r>
+        <w:rPr>
+          <w:noProof w:val="0"/>
+          <w:sz w:val="40"/>
+          <w:szCs w:val="40"/>
+          <w:lang w:val="vi-VN"/>
+        </w:rPr>
+        <w:t>*p2 = 0x100</w:t>
+      </w:r>
+    </w:p>
+    <w:p>
+      <w:pPr>
+        <w:pStyle w:val="ListParagraph"/>
+        <w:numPr>
+          <w:ilvl w:val="2"/>
+          <w:numId w:val="22"/>
+        </w:numPr>
+        <w:bidi w:val="0"/>
+        <w:rPr>
+          <w:noProof w:val="0"/>
+          <w:sz w:val="40"/>
+          <w:szCs w:val="40"/>
+          <w:lang w:val="vi-VN"/>
+        </w:rPr>
+      </w:pPr>
+      <w:r>
+        <w:rPr>
+          <w:noProof w:val="0"/>
+          <w:sz w:val="40"/>
+          <w:szCs w:val="40"/>
+          <w:lang w:val="vi-VN"/>
+        </w:rPr>
+        <w:t>*(*p2) = 10</w:t>
+      </w:r>
+    </w:p>
+    <w:p>
+      <w:pPr>
+        <w:pStyle w:val="Normal"/>
+        <w:bidi w:val="0"/>
+        <w:ind w:left="1080"/>
+        <w:rPr>
+          <w:noProof w:val="0"/>
+          <w:sz w:val="40"/>
+          <w:szCs w:val="40"/>
+          <w:lang w:val="vi-VN"/>
+        </w:rPr>
+      </w:pPr>
+    </w:p>
+    <w:p>
+      <w:pPr>
+        <w:pStyle w:val="Normal"/>
+        <w:bidi w:val="0"/>
+        <w:ind w:left="1800"/>
+        <w:rPr>
+          <w:noProof w:val="0"/>
+          <w:sz w:val="40"/>
+          <w:szCs w:val="40"/>
+          <w:lang w:val="vi-VN"/>
         </w:rPr>
       </w:pPr>
     </w:p>
@@ -4540,6 +8367,618 @@
 
 <file path=word/numbering.xml><?xml version="1.0" encoding="utf-8"?>
 <w:numbering xmlns:w="http://schemas.openxmlformats.org/wordprocessingml/2006/main">
+  <w:abstractNum xmlns:w="http://schemas.openxmlformats.org/wordprocessingml/2006/main" w:abstractNumId="24">
+    <w:multiLevelType xmlns:w="http://schemas.openxmlformats.org/wordprocessingml/2006/main" w:val="hybridMultilevel"/>
+    <w:lvl xmlns:w="http://schemas.openxmlformats.org/wordprocessingml/2006/main" w:ilvl="0">
+      <w:start w:val="1"/>
+      <w:numFmt w:val="bullet"/>
+      <w:lvlText w:val=""/>
+      <w:lvlJc w:val="left"/>
+      <w:pPr>
+        <w:ind w:left="720" w:hanging="360"/>
+      </w:pPr>
+      <w:rPr>
+        <w:rFonts w:hint="default" w:ascii="Symbol" w:hAnsi="Symbol"/>
+      </w:rPr>
+    </w:lvl>
+    <w:lvl xmlns:w="http://schemas.openxmlformats.org/wordprocessingml/2006/main" w:ilvl="1">
+      <w:start w:val="1"/>
+      <w:numFmt w:val="bullet"/>
+      <w:lvlText w:val=""/>
+      <w:lvlJc w:val="left"/>
+      <w:pPr>
+        <w:ind w:left="1440" w:hanging="360"/>
+      </w:pPr>
+      <w:rPr>
+        <w:rFonts w:hint="default" w:ascii="Symbol" w:hAnsi="Symbol"/>
+      </w:rPr>
+    </w:lvl>
+    <w:lvl xmlns:w="http://schemas.openxmlformats.org/wordprocessingml/2006/main" w:ilvl="2">
+      <w:start w:val="1"/>
+      <w:numFmt w:val="bullet"/>
+      <w:lvlText w:val=""/>
+      <w:lvlJc w:val="left"/>
+      <w:pPr>
+        <w:ind w:left="2160" w:hanging="360"/>
+      </w:pPr>
+      <w:rPr>
+        <w:rFonts w:hint="default" w:ascii="Wingdings" w:hAnsi="Wingdings"/>
+      </w:rPr>
+    </w:lvl>
+    <w:lvl xmlns:w="http://schemas.openxmlformats.org/wordprocessingml/2006/main" w:ilvl="3">
+      <w:start w:val="1"/>
+      <w:numFmt w:val="bullet"/>
+      <w:lvlText w:val=""/>
+      <w:lvlJc w:val="left"/>
+      <w:pPr>
+        <w:ind w:left="2880" w:hanging="360"/>
+      </w:pPr>
+      <w:rPr>
+        <w:rFonts w:hint="default" w:ascii="Symbol" w:hAnsi="Symbol"/>
+      </w:rPr>
+    </w:lvl>
+    <w:lvl xmlns:w="http://schemas.openxmlformats.org/wordprocessingml/2006/main" w:ilvl="4">
+      <w:start w:val="1"/>
+      <w:numFmt w:val="bullet"/>
+      <w:lvlText w:val="o"/>
+      <w:lvlJc w:val="left"/>
+      <w:pPr>
+        <w:ind w:left="3600" w:hanging="360"/>
+      </w:pPr>
+      <w:rPr>
+        <w:rFonts w:hint="default" w:ascii="Courier New" w:hAnsi="Courier New"/>
+      </w:rPr>
+    </w:lvl>
+    <w:lvl xmlns:w="http://schemas.openxmlformats.org/wordprocessingml/2006/main" w:ilvl="5">
+      <w:start w:val="1"/>
+      <w:numFmt w:val="bullet"/>
+      <w:lvlText w:val=""/>
+      <w:lvlJc w:val="left"/>
+      <w:pPr>
+        <w:ind w:left="4320" w:hanging="360"/>
+      </w:pPr>
+      <w:rPr>
+        <w:rFonts w:hint="default" w:ascii="Wingdings" w:hAnsi="Wingdings"/>
+      </w:rPr>
+    </w:lvl>
+    <w:lvl xmlns:w="http://schemas.openxmlformats.org/wordprocessingml/2006/main" w:ilvl="6">
+      <w:start w:val="1"/>
+      <w:numFmt w:val="bullet"/>
+      <w:lvlText w:val=""/>
+      <w:lvlJc w:val="left"/>
+      <w:pPr>
+        <w:ind w:left="5040" w:hanging="360"/>
+      </w:pPr>
+      <w:rPr>
+        <w:rFonts w:hint="default" w:ascii="Symbol" w:hAnsi="Symbol"/>
+      </w:rPr>
+    </w:lvl>
+    <w:lvl xmlns:w="http://schemas.openxmlformats.org/wordprocessingml/2006/main" w:ilvl="7">
+      <w:start w:val="1"/>
+      <w:numFmt w:val="bullet"/>
+      <w:lvlText w:val="o"/>
+      <w:lvlJc w:val="left"/>
+      <w:pPr>
+        <w:ind w:left="5760" w:hanging="360"/>
+      </w:pPr>
+      <w:rPr>
+        <w:rFonts w:hint="default" w:ascii="Courier New" w:hAnsi="Courier New"/>
+      </w:rPr>
+    </w:lvl>
+    <w:lvl xmlns:w="http://schemas.openxmlformats.org/wordprocessingml/2006/main" w:ilvl="8">
+      <w:start w:val="1"/>
+      <w:numFmt w:val="bullet"/>
+      <w:lvlText w:val=""/>
+      <w:lvlJc w:val="left"/>
+      <w:pPr>
+        <w:ind w:left="6480" w:hanging="360"/>
+      </w:pPr>
+      <w:rPr>
+        <w:rFonts w:hint="default" w:ascii="Wingdings" w:hAnsi="Wingdings"/>
+      </w:rPr>
+    </w:lvl>
+  </w:abstractNum>
+  <w:abstractNum xmlns:w="http://schemas.openxmlformats.org/wordprocessingml/2006/main" w:abstractNumId="23">
+    <w:multiLevelType xmlns:w="http://schemas.openxmlformats.org/wordprocessingml/2006/main" w:val="hybridMultilevel"/>
+    <w:lvl xmlns:w="http://schemas.openxmlformats.org/wordprocessingml/2006/main" w:ilvl="0">
+      <w:start w:val="1"/>
+      <w:numFmt w:val="bullet"/>
+      <w:lvlText w:val=""/>
+      <w:lvlJc w:val="left"/>
+      <w:pPr>
+        <w:ind w:left="720" w:hanging="360"/>
+      </w:pPr>
+      <w:rPr>
+        <w:rFonts w:hint="default" w:ascii="Symbol" w:hAnsi="Symbol"/>
+      </w:rPr>
+    </w:lvl>
+    <w:lvl xmlns:w="http://schemas.openxmlformats.org/wordprocessingml/2006/main" w:ilvl="1">
+      <w:start w:val="1"/>
+      <w:numFmt w:val="bullet"/>
+      <w:lvlText w:val=""/>
+      <w:lvlJc w:val="left"/>
+      <w:pPr>
+        <w:ind w:left="1440" w:hanging="360"/>
+      </w:pPr>
+      <w:rPr>
+        <w:rFonts w:hint="default" w:ascii="Symbol" w:hAnsi="Symbol"/>
+      </w:rPr>
+    </w:lvl>
+    <w:lvl xmlns:w="http://schemas.openxmlformats.org/wordprocessingml/2006/main" w:ilvl="2">
+      <w:start w:val="1"/>
+      <w:numFmt w:val="bullet"/>
+      <w:lvlText w:val=""/>
+      <w:lvlJc w:val="left"/>
+      <w:pPr>
+        <w:ind w:left="2160" w:hanging="360"/>
+      </w:pPr>
+      <w:rPr>
+        <w:rFonts w:hint="default" w:ascii="Wingdings" w:hAnsi="Wingdings"/>
+      </w:rPr>
+    </w:lvl>
+    <w:lvl xmlns:w="http://schemas.openxmlformats.org/wordprocessingml/2006/main" w:ilvl="3">
+      <w:start w:val="1"/>
+      <w:numFmt w:val="bullet"/>
+      <w:lvlText w:val=""/>
+      <w:lvlJc w:val="left"/>
+      <w:pPr>
+        <w:ind w:left="2880" w:hanging="360"/>
+      </w:pPr>
+      <w:rPr>
+        <w:rFonts w:hint="default" w:ascii="Symbol" w:hAnsi="Symbol"/>
+      </w:rPr>
+    </w:lvl>
+    <w:lvl xmlns:w="http://schemas.openxmlformats.org/wordprocessingml/2006/main" w:ilvl="4">
+      <w:start w:val="1"/>
+      <w:numFmt w:val="bullet"/>
+      <w:lvlText w:val="o"/>
+      <w:lvlJc w:val="left"/>
+      <w:pPr>
+        <w:ind w:left="3600" w:hanging="360"/>
+      </w:pPr>
+      <w:rPr>
+        <w:rFonts w:hint="default" w:ascii="Courier New" w:hAnsi="Courier New"/>
+      </w:rPr>
+    </w:lvl>
+    <w:lvl xmlns:w="http://schemas.openxmlformats.org/wordprocessingml/2006/main" w:ilvl="5">
+      <w:start w:val="1"/>
+      <w:numFmt w:val="bullet"/>
+      <w:lvlText w:val=""/>
+      <w:lvlJc w:val="left"/>
+      <w:pPr>
+        <w:ind w:left="4320" w:hanging="360"/>
+      </w:pPr>
+      <w:rPr>
+        <w:rFonts w:hint="default" w:ascii="Wingdings" w:hAnsi="Wingdings"/>
+      </w:rPr>
+    </w:lvl>
+    <w:lvl xmlns:w="http://schemas.openxmlformats.org/wordprocessingml/2006/main" w:ilvl="6">
+      <w:start w:val="1"/>
+      <w:numFmt w:val="bullet"/>
+      <w:lvlText w:val=""/>
+      <w:lvlJc w:val="left"/>
+      <w:pPr>
+        <w:ind w:left="5040" w:hanging="360"/>
+      </w:pPr>
+      <w:rPr>
+        <w:rFonts w:hint="default" w:ascii="Symbol" w:hAnsi="Symbol"/>
+      </w:rPr>
+    </w:lvl>
+    <w:lvl xmlns:w="http://schemas.openxmlformats.org/wordprocessingml/2006/main" w:ilvl="7">
+      <w:start w:val="1"/>
+      <w:numFmt w:val="bullet"/>
+      <w:lvlText w:val="o"/>
+      <w:lvlJc w:val="left"/>
+      <w:pPr>
+        <w:ind w:left="5760" w:hanging="360"/>
+      </w:pPr>
+      <w:rPr>
+        <w:rFonts w:hint="default" w:ascii="Courier New" w:hAnsi="Courier New"/>
+      </w:rPr>
+    </w:lvl>
+    <w:lvl xmlns:w="http://schemas.openxmlformats.org/wordprocessingml/2006/main" w:ilvl="8">
+      <w:start w:val="1"/>
+      <w:numFmt w:val="bullet"/>
+      <w:lvlText w:val=""/>
+      <w:lvlJc w:val="left"/>
+      <w:pPr>
+        <w:ind w:left="6480" w:hanging="360"/>
+      </w:pPr>
+      <w:rPr>
+        <w:rFonts w:hint="default" w:ascii="Wingdings" w:hAnsi="Wingdings"/>
+      </w:rPr>
+    </w:lvl>
+  </w:abstractNum>
+  <w:abstractNum xmlns:w="http://schemas.openxmlformats.org/wordprocessingml/2006/main" w:abstractNumId="22">
+    <w:multiLevelType xmlns:w="http://schemas.openxmlformats.org/wordprocessingml/2006/main" w:val="hybridMultilevel"/>
+    <w:lvl xmlns:w="http://schemas.openxmlformats.org/wordprocessingml/2006/main" w:ilvl="0">
+      <w:start w:val="1"/>
+      <w:numFmt w:val="bullet"/>
+      <w:lvlText w:val=""/>
+      <w:lvlJc w:val="left"/>
+      <w:pPr>
+        <w:ind w:left="720" w:hanging="360"/>
+      </w:pPr>
+      <w:rPr>
+        <w:rFonts w:hint="default" w:ascii="Symbol" w:hAnsi="Symbol"/>
+      </w:rPr>
+    </w:lvl>
+    <w:lvl xmlns:w="http://schemas.openxmlformats.org/wordprocessingml/2006/main" w:ilvl="1">
+      <w:start w:val="1"/>
+      <w:numFmt w:val="bullet"/>
+      <w:lvlText w:val="o"/>
+      <w:lvlJc w:val="left"/>
+      <w:pPr>
+        <w:ind w:left="1440" w:hanging="360"/>
+      </w:pPr>
+      <w:rPr>
+        <w:rFonts w:hint="default" w:ascii="Courier New" w:hAnsi="Courier New"/>
+      </w:rPr>
+    </w:lvl>
+    <w:lvl xmlns:w="http://schemas.openxmlformats.org/wordprocessingml/2006/main" w:ilvl="2">
+      <w:start w:val="1"/>
+      <w:numFmt w:val="bullet"/>
+      <w:lvlText w:val=""/>
+      <w:lvlJc w:val="left"/>
+      <w:pPr>
+        <w:ind w:left="2160" w:hanging="360"/>
+      </w:pPr>
+      <w:rPr>
+        <w:rFonts w:hint="default" w:ascii="Symbol" w:hAnsi="Symbol"/>
+      </w:rPr>
+    </w:lvl>
+    <w:lvl xmlns:w="http://schemas.openxmlformats.org/wordprocessingml/2006/main" w:ilvl="3">
+      <w:start w:val="1"/>
+      <w:numFmt w:val="bullet"/>
+      <w:lvlText w:val=""/>
+      <w:lvlJc w:val="left"/>
+      <w:pPr>
+        <w:ind w:left="2880" w:hanging="360"/>
+      </w:pPr>
+      <w:rPr>
+        <w:rFonts w:hint="default" w:ascii="Symbol" w:hAnsi="Symbol"/>
+      </w:rPr>
+    </w:lvl>
+    <w:lvl xmlns:w="http://schemas.openxmlformats.org/wordprocessingml/2006/main" w:ilvl="4">
+      <w:start w:val="1"/>
+      <w:numFmt w:val="bullet"/>
+      <w:lvlText w:val="o"/>
+      <w:lvlJc w:val="left"/>
+      <w:pPr>
+        <w:ind w:left="3600" w:hanging="360"/>
+      </w:pPr>
+      <w:rPr>
+        <w:rFonts w:hint="default" w:ascii="Courier New" w:hAnsi="Courier New"/>
+      </w:rPr>
+    </w:lvl>
+    <w:lvl xmlns:w="http://schemas.openxmlformats.org/wordprocessingml/2006/main" w:ilvl="5">
+      <w:start w:val="1"/>
+      <w:numFmt w:val="bullet"/>
+      <w:lvlText w:val=""/>
+      <w:lvlJc w:val="left"/>
+      <w:pPr>
+        <w:ind w:left="4320" w:hanging="360"/>
+      </w:pPr>
+      <w:rPr>
+        <w:rFonts w:hint="default" w:ascii="Wingdings" w:hAnsi="Wingdings"/>
+      </w:rPr>
+    </w:lvl>
+    <w:lvl xmlns:w="http://schemas.openxmlformats.org/wordprocessingml/2006/main" w:ilvl="6">
+      <w:start w:val="1"/>
+      <w:numFmt w:val="bullet"/>
+      <w:lvlText w:val=""/>
+      <w:lvlJc w:val="left"/>
+      <w:pPr>
+        <w:ind w:left="5040" w:hanging="360"/>
+      </w:pPr>
+      <w:rPr>
+        <w:rFonts w:hint="default" w:ascii="Symbol" w:hAnsi="Symbol"/>
+      </w:rPr>
+    </w:lvl>
+    <w:lvl xmlns:w="http://schemas.openxmlformats.org/wordprocessingml/2006/main" w:ilvl="7">
+      <w:start w:val="1"/>
+      <w:numFmt w:val="bullet"/>
+      <w:lvlText w:val="o"/>
+      <w:lvlJc w:val="left"/>
+      <w:pPr>
+        <w:ind w:left="5760" w:hanging="360"/>
+      </w:pPr>
+      <w:rPr>
+        <w:rFonts w:hint="default" w:ascii="Courier New" w:hAnsi="Courier New"/>
+      </w:rPr>
+    </w:lvl>
+    <w:lvl xmlns:w="http://schemas.openxmlformats.org/wordprocessingml/2006/main" w:ilvl="8">
+      <w:start w:val="1"/>
+      <w:numFmt w:val="bullet"/>
+      <w:lvlText w:val=""/>
+      <w:lvlJc w:val="left"/>
+      <w:pPr>
+        <w:ind w:left="6480" w:hanging="360"/>
+      </w:pPr>
+      <w:rPr>
+        <w:rFonts w:hint="default" w:ascii="Wingdings" w:hAnsi="Wingdings"/>
+      </w:rPr>
+    </w:lvl>
+  </w:abstractNum>
+  <w:abstractNum xmlns:w="http://schemas.openxmlformats.org/wordprocessingml/2006/main" w:abstractNumId="21">
+    <w:multiLevelType xmlns:w="http://schemas.openxmlformats.org/wordprocessingml/2006/main" w:val="hybridMultilevel"/>
+    <w:lvl xmlns:w="http://schemas.openxmlformats.org/wordprocessingml/2006/main" w:ilvl="0">
+      <w:start w:val="1"/>
+      <w:numFmt w:val="bullet"/>
+      <w:lvlText w:val=""/>
+      <w:lvlJc w:val="left"/>
+      <w:pPr>
+        <w:ind w:left="720" w:hanging="360"/>
+      </w:pPr>
+      <w:rPr>
+        <w:rFonts w:hint="default" w:ascii="Symbol" w:hAnsi="Symbol"/>
+      </w:rPr>
+    </w:lvl>
+    <w:lvl xmlns:w="http://schemas.openxmlformats.org/wordprocessingml/2006/main" w:ilvl="1">
+      <w:start w:val="1"/>
+      <w:numFmt w:val="bullet"/>
+      <w:lvlText w:val="o"/>
+      <w:lvlJc w:val="left"/>
+      <w:pPr>
+        <w:ind w:left="1440" w:hanging="360"/>
+      </w:pPr>
+      <w:rPr>
+        <w:rFonts w:hint="default" w:ascii="Courier New" w:hAnsi="Courier New"/>
+      </w:rPr>
+    </w:lvl>
+    <w:lvl xmlns:w="http://schemas.openxmlformats.org/wordprocessingml/2006/main" w:ilvl="2">
+      <w:start w:val="1"/>
+      <w:numFmt w:val="bullet"/>
+      <w:lvlText w:val=""/>
+      <w:lvlJc w:val="left"/>
+      <w:pPr>
+        <w:ind w:left="2160" w:hanging="360"/>
+      </w:pPr>
+      <w:rPr>
+        <w:rFonts w:hint="default" w:ascii="Symbol" w:hAnsi="Symbol"/>
+      </w:rPr>
+    </w:lvl>
+    <w:lvl xmlns:w="http://schemas.openxmlformats.org/wordprocessingml/2006/main" w:ilvl="3">
+      <w:start w:val="1"/>
+      <w:numFmt w:val="bullet"/>
+      <w:lvlText w:val=""/>
+      <w:lvlJc w:val="left"/>
+      <w:pPr>
+        <w:ind w:left="2880" w:hanging="360"/>
+      </w:pPr>
+      <w:rPr>
+        <w:rFonts w:hint="default" w:ascii="Symbol" w:hAnsi="Symbol"/>
+      </w:rPr>
+    </w:lvl>
+    <w:lvl xmlns:w="http://schemas.openxmlformats.org/wordprocessingml/2006/main" w:ilvl="4">
+      <w:start w:val="1"/>
+      <w:numFmt w:val="bullet"/>
+      <w:lvlText w:val="o"/>
+      <w:lvlJc w:val="left"/>
+      <w:pPr>
+        <w:ind w:left="3600" w:hanging="360"/>
+      </w:pPr>
+      <w:rPr>
+        <w:rFonts w:hint="default" w:ascii="Courier New" w:hAnsi="Courier New"/>
+      </w:rPr>
+    </w:lvl>
+    <w:lvl xmlns:w="http://schemas.openxmlformats.org/wordprocessingml/2006/main" w:ilvl="5">
+      <w:start w:val="1"/>
+      <w:numFmt w:val="bullet"/>
+      <w:lvlText w:val=""/>
+      <w:lvlJc w:val="left"/>
+      <w:pPr>
+        <w:ind w:left="4320" w:hanging="360"/>
+      </w:pPr>
+      <w:rPr>
+        <w:rFonts w:hint="default" w:ascii="Wingdings" w:hAnsi="Wingdings"/>
+      </w:rPr>
+    </w:lvl>
+    <w:lvl xmlns:w="http://schemas.openxmlformats.org/wordprocessingml/2006/main" w:ilvl="6">
+      <w:start w:val="1"/>
+      <w:numFmt w:val="bullet"/>
+      <w:lvlText w:val=""/>
+      <w:lvlJc w:val="left"/>
+      <w:pPr>
+        <w:ind w:left="5040" w:hanging="360"/>
+      </w:pPr>
+      <w:rPr>
+        <w:rFonts w:hint="default" w:ascii="Symbol" w:hAnsi="Symbol"/>
+      </w:rPr>
+    </w:lvl>
+    <w:lvl xmlns:w="http://schemas.openxmlformats.org/wordprocessingml/2006/main" w:ilvl="7">
+      <w:start w:val="1"/>
+      <w:numFmt w:val="bullet"/>
+      <w:lvlText w:val="o"/>
+      <w:lvlJc w:val="left"/>
+      <w:pPr>
+        <w:ind w:left="5760" w:hanging="360"/>
+      </w:pPr>
+      <w:rPr>
+        <w:rFonts w:hint="default" w:ascii="Courier New" w:hAnsi="Courier New"/>
+      </w:rPr>
+    </w:lvl>
+    <w:lvl xmlns:w="http://schemas.openxmlformats.org/wordprocessingml/2006/main" w:ilvl="8">
+      <w:start w:val="1"/>
+      <w:numFmt w:val="bullet"/>
+      <w:lvlText w:val=""/>
+      <w:lvlJc w:val="left"/>
+      <w:pPr>
+        <w:ind w:left="6480" w:hanging="360"/>
+      </w:pPr>
+      <w:rPr>
+        <w:rFonts w:hint="default" w:ascii="Wingdings" w:hAnsi="Wingdings"/>
+      </w:rPr>
+    </w:lvl>
+  </w:abstractNum>
+  <w:abstractNum xmlns:w="http://schemas.openxmlformats.org/wordprocessingml/2006/main" w:abstractNumId="20">
+    <w:multiLevelType xmlns:w="http://schemas.openxmlformats.org/wordprocessingml/2006/main" w:val="hybridMultilevel"/>
+    <w:lvl xmlns:w="http://schemas.openxmlformats.org/wordprocessingml/2006/main" w:ilvl="0">
+      <w:start w:val="1"/>
+      <w:numFmt w:val="decimal"/>
+      <w:lvlText w:val="%1."/>
+      <w:lvlJc w:val="left"/>
+      <w:pPr>
+        <w:ind w:left="720" w:hanging="360"/>
+      </w:pPr>
+    </w:lvl>
+    <w:lvl xmlns:w="http://schemas.openxmlformats.org/wordprocessingml/2006/main" w:ilvl="1">
+      <w:start w:val="1"/>
+      <w:numFmt w:val="decimal"/>
+      <w:lvlText w:val="%2."/>
+      <w:lvlJc w:val="left"/>
+      <w:pPr>
+        <w:ind w:left="1440" w:hanging="360"/>
+      </w:pPr>
+    </w:lvl>
+    <w:lvl xmlns:w="http://schemas.openxmlformats.org/wordprocessingml/2006/main" w:ilvl="2">
+      <w:start w:val="1"/>
+      <w:numFmt w:val="lowerRoman"/>
+      <w:lvlText w:val="%3."/>
+      <w:lvlJc w:val="right"/>
+      <w:pPr>
+        <w:ind w:left="2160" w:hanging="180"/>
+      </w:pPr>
+    </w:lvl>
+    <w:lvl xmlns:w="http://schemas.openxmlformats.org/wordprocessingml/2006/main" w:ilvl="3">
+      <w:start w:val="1"/>
+      <w:numFmt w:val="decimal"/>
+      <w:lvlText w:val="%4."/>
+      <w:lvlJc w:val="left"/>
+      <w:pPr>
+        <w:ind w:left="2880" w:hanging="360"/>
+      </w:pPr>
+    </w:lvl>
+    <w:lvl xmlns:w="http://schemas.openxmlformats.org/wordprocessingml/2006/main" w:ilvl="4">
+      <w:start w:val="1"/>
+      <w:numFmt w:val="lowerLetter"/>
+      <w:lvlText w:val="%5."/>
+      <w:lvlJc w:val="left"/>
+      <w:pPr>
+        <w:ind w:left="3600" w:hanging="360"/>
+      </w:pPr>
+    </w:lvl>
+    <w:lvl xmlns:w="http://schemas.openxmlformats.org/wordprocessingml/2006/main" w:ilvl="5">
+      <w:start w:val="1"/>
+      <w:numFmt w:val="lowerRoman"/>
+      <w:lvlText w:val="%6."/>
+      <w:lvlJc w:val="right"/>
+      <w:pPr>
+        <w:ind w:left="4320" w:hanging="180"/>
+      </w:pPr>
+    </w:lvl>
+    <w:lvl xmlns:w="http://schemas.openxmlformats.org/wordprocessingml/2006/main" w:ilvl="6">
+      <w:start w:val="1"/>
+      <w:numFmt w:val="decimal"/>
+      <w:lvlText w:val="%7."/>
+      <w:lvlJc w:val="left"/>
+      <w:pPr>
+        <w:ind w:left="5040" w:hanging="360"/>
+      </w:pPr>
+    </w:lvl>
+    <w:lvl xmlns:w="http://schemas.openxmlformats.org/wordprocessingml/2006/main" w:ilvl="7">
+      <w:start w:val="1"/>
+      <w:numFmt w:val="lowerLetter"/>
+      <w:lvlText w:val="%8."/>
+      <w:lvlJc w:val="left"/>
+      <w:pPr>
+        <w:ind w:left="5760" w:hanging="360"/>
+      </w:pPr>
+    </w:lvl>
+    <w:lvl xmlns:w="http://schemas.openxmlformats.org/wordprocessingml/2006/main" w:ilvl="8">
+      <w:start w:val="1"/>
+      <w:numFmt w:val="lowerRoman"/>
+      <w:lvlText w:val="%9."/>
+      <w:lvlJc w:val="right"/>
+      <w:pPr>
+        <w:ind w:left="6480" w:hanging="180"/>
+      </w:pPr>
+    </w:lvl>
+  </w:abstractNum>
+  <w:abstractNum xmlns:w="http://schemas.openxmlformats.org/wordprocessingml/2006/main" w:abstractNumId="19">
+    <w:multiLevelType xmlns:w="http://schemas.openxmlformats.org/wordprocessingml/2006/main" w:val="hybridMultilevel"/>
+    <w:lvl xmlns:w="http://schemas.openxmlformats.org/wordprocessingml/2006/main" w:ilvl="0">
+      <w:start w:val="1"/>
+      <w:numFmt w:val="decimal"/>
+      <w:lvlText w:val="%1."/>
+      <w:lvlJc w:val="left"/>
+      <w:pPr>
+        <w:ind w:left="720" w:hanging="360"/>
+      </w:pPr>
+    </w:lvl>
+    <w:lvl xmlns:w="http://schemas.openxmlformats.org/wordprocessingml/2006/main" w:ilvl="1">
+      <w:start w:val="1"/>
+      <w:numFmt w:val="decimal"/>
+      <w:lvlText w:val="%2."/>
+      <w:lvlJc w:val="left"/>
+      <w:pPr>
+        <w:ind w:left="1440" w:hanging="360"/>
+      </w:pPr>
+    </w:lvl>
+    <w:lvl xmlns:w="http://schemas.openxmlformats.org/wordprocessingml/2006/main" w:ilvl="2">
+      <w:start w:val="1"/>
+      <w:numFmt w:val="lowerRoman"/>
+      <w:lvlText w:val="%3."/>
+      <w:lvlJc w:val="right"/>
+      <w:pPr>
+        <w:ind w:left="2160" w:hanging="180"/>
+      </w:pPr>
+    </w:lvl>
+    <w:lvl xmlns:w="http://schemas.openxmlformats.org/wordprocessingml/2006/main" w:ilvl="3">
+      <w:start w:val="1"/>
+      <w:numFmt w:val="decimal"/>
+      <w:lvlText w:val="%4."/>
+      <w:lvlJc w:val="left"/>
+      <w:pPr>
+        <w:ind w:left="2880" w:hanging="360"/>
+      </w:pPr>
+    </w:lvl>
+    <w:lvl xmlns:w="http://schemas.openxmlformats.org/wordprocessingml/2006/main" w:ilvl="4">
+      <w:start w:val="1"/>
+      <w:numFmt w:val="lowerLetter"/>
+      <w:lvlText w:val="%5."/>
+      <w:lvlJc w:val="left"/>
+      <w:pPr>
+        <w:ind w:left="3600" w:hanging="360"/>
+      </w:pPr>
+    </w:lvl>
+    <w:lvl xmlns:w="http://schemas.openxmlformats.org/wordprocessingml/2006/main" w:ilvl="5">
+      <w:start w:val="1"/>
+      <w:numFmt w:val="lowerRoman"/>
+      <w:lvlText w:val="%6."/>
+      <w:lvlJc w:val="right"/>
+      <w:pPr>
+        <w:ind w:left="4320" w:hanging="180"/>
+      </w:pPr>
+    </w:lvl>
+    <w:lvl xmlns:w="http://schemas.openxmlformats.org/wordprocessingml/2006/main" w:ilvl="6">
+      <w:start w:val="1"/>
+      <w:numFmt w:val="decimal"/>
+      <w:lvlText w:val="%7."/>
+      <w:lvlJc w:val="left"/>
+      <w:pPr>
+        <w:ind w:left="5040" w:hanging="360"/>
+      </w:pPr>
+    </w:lvl>
+    <w:lvl xmlns:w="http://schemas.openxmlformats.org/wordprocessingml/2006/main" w:ilvl="7">
+      <w:start w:val="1"/>
+      <w:numFmt w:val="lowerLetter"/>
+      <w:lvlText w:val="%8."/>
+      <w:lvlJc w:val="left"/>
+      <w:pPr>
+        <w:ind w:left="5760" w:hanging="360"/>
+      </w:pPr>
+    </w:lvl>
+    <w:lvl xmlns:w="http://schemas.openxmlformats.org/wordprocessingml/2006/main" w:ilvl="8">
+      <w:start w:val="1"/>
+      <w:numFmt w:val="lowerRoman"/>
+      <w:lvlText w:val="%9."/>
+      <w:lvlJc w:val="right"/>
+      <w:pPr>
+        <w:ind w:left="6480" w:hanging="180"/>
+      </w:pPr>
+    </w:lvl>
+  </w:abstractNum>
   <w:abstractNum xmlns:w="http://schemas.openxmlformats.org/wordprocessingml/2006/main" w:abstractNumId="18">
     <w:multiLevelType xmlns:w="http://schemas.openxmlformats.org/wordprocessingml/2006/main" w:val="hybridMultilevel"/>
     <w:lvl xmlns:w="http://schemas.openxmlformats.org/wordprocessingml/2006/main" w:ilvl="0">
@@ -6268,6 +10707,24 @@
       </w:pPr>
     </w:lvl>
   </w:abstractNum>
+  <w:num w:numId="24">
+    <w:abstractNumId w:val="24"/>
+  </w:num>
+  <w:num w:numId="23">
+    <w:abstractNumId w:val="23"/>
+  </w:num>
+  <w:num w:numId="22">
+    <w:abstractNumId w:val="22"/>
+  </w:num>
+  <w:num w:numId="21">
+    <w:abstractNumId w:val="21"/>
+  </w:num>
+  <w:num w:numId="20">
+    <w:abstractNumId w:val="20"/>
+  </w:num>
+  <w:num w:numId="19">
+    <w:abstractNumId w:val="19"/>
+  </w:num>
   <w:num w:numId="18">
     <w:abstractNumId w:val="18"/>
   </w:num>

</xml_diff>